<commit_message>
search still not working, adding image broke site, proposal updated, adding new table for types (non-foil and cold-foil for now)
</commit_message>
<xml_diff>
--- a/WEBD-3011_-_eCommerce_Proposal.docx
+++ b/WEBD-3011_-_eCommerce_Proposal.docx
@@ -2,11 +2,1031 @@
 <file path=word/document.xml><?xml version="1.0" encoding="utf-8"?>
 <w:document xmlns:wpc="http://schemas.microsoft.com/office/word/2010/wordprocessingCanvas" xmlns:cx="http://schemas.microsoft.com/office/drawing/2014/chartex" xmlns:cx1="http://schemas.microsoft.com/office/drawing/2015/9/8/chartex" xmlns:cx2="http://schemas.microsoft.com/office/drawing/2015/10/21/chartex" xmlns:cx3="http://schemas.microsoft.com/office/drawing/2016/5/9/chartex" xmlns:cx4="http://schemas.microsoft.com/office/drawing/2016/5/10/chartex" xmlns:cx5="http://schemas.microsoft.com/office/drawing/2016/5/11/chartex" xmlns:cx6="http://schemas.microsoft.com/office/drawing/2016/5/12/chartex" xmlns:cx7="http://schemas.microsoft.com/office/drawing/2016/5/13/chartex" xmlns:cx8="http://schemas.microsoft.com/office/drawing/2016/5/14/chartex" xmlns:mc="http://schemas.openxmlformats.org/markup-compatibility/2006" xmlns:aink="http://schemas.microsoft.com/office/drawing/2016/ink" xmlns:am3d="http://schemas.microsoft.com/office/drawing/2017/model3d" xmlns:o="urn:schemas-microsoft-com:office:office" xmlns:oel="http://schemas.microsoft.com/office/2019/extlst" xmlns:r="http://schemas.openxmlformats.org/officeDocument/2006/relationships" xmlns:m="http://schemas.openxmlformats.org/officeDocument/2006/math" xmlns:v="urn:schemas-microsoft-com:vml" xmlns:wp14="http://schemas.microsoft.com/office/word/2010/wordprocessingDrawing" xmlns:wp="http://schemas.openxmlformats.org/drawingml/2006/wordprocessingDrawing" xmlns:w10="urn:schemas-microsoft-com:office:word" xmlns:w="http://schemas.openxmlformats.org/wordprocessingml/2006/main" xmlns:w14="http://schemas.microsoft.com/office/word/2010/wordml" xmlns:w15="http://schemas.microsoft.com/office/word/2012/wordml" xmlns:w16cex="http://schemas.microsoft.com/office/word/2018/wordml/cex" xmlns:w16cid="http://schemas.microsoft.com/office/word/2016/wordml/cid" xmlns:w16="http://schemas.microsoft.com/office/word/2018/wordml" xmlns:w16du="http://schemas.microsoft.com/office/word/2023/wordml/word16du" xmlns:w16sdtdh="http://schemas.microsoft.com/office/word/2020/wordml/sdtdatahash" xmlns:w16se="http://schemas.microsoft.com/office/word/2015/wordml/symex" xmlns:wpg="http://schemas.microsoft.com/office/word/2010/wordprocessingGroup" xmlns:wpi="http://schemas.microsoft.com/office/word/2010/wordprocessingInk" xmlns:wne="http://schemas.microsoft.com/office/word/2006/wordml" xmlns:wps="http://schemas.microsoft.com/office/word/2010/wordprocessingShape" mc:Ignorable="w14 w15 w16se w16cid w16 w16cex w16sdtdh w16du wp14">
   <w:body>
-    <w:p/>
+    <w:sdt>
+      <w:sdtPr>
+        <w:id w:val="-1455861977"/>
+        <w:docPartObj>
+          <w:docPartGallery w:val="Cover Pages"/>
+          <w:docPartUnique/>
+        </w:docPartObj>
+      </w:sdtPr>
+      <w:sdtContent>
+        <w:p/>
+        <w:p>
+          <w:r>
+            <w:rPr>
+              <w:noProof/>
+            </w:rPr>
+            <mc:AlternateContent>
+              <mc:Choice Requires="wps">
+                <w:drawing>
+                  <wp:anchor distT="0" distB="0" distL="114300" distR="114300" simplePos="0" relativeHeight="251662336" behindDoc="0" locked="0" layoutInCell="1" allowOverlap="1" wp14:anchorId="7D9CF902" wp14:editId="0A09BF63">
+                    <wp:simplePos x="0" y="0"/>
+                    <mc:AlternateContent>
+                      <mc:Choice Requires="wp14">
+                        <wp:positionH relativeFrom="page">
+                          <wp14:pctPosHOffset>15000</wp14:pctPosHOffset>
+                        </wp:positionH>
+                      </mc:Choice>
+                      <mc:Fallback>
+                        <wp:positionH relativeFrom="page">
+                          <wp:posOffset>1165860</wp:posOffset>
+                        </wp:positionH>
+                      </mc:Fallback>
+                    </mc:AlternateContent>
+                    <mc:AlternateContent>
+                      <mc:Choice Requires="wp14">
+                        <wp:positionV relativeFrom="page">
+                          <wp14:pctPosVOffset>9100</wp14:pctPosVOffset>
+                        </wp:positionV>
+                      </mc:Choice>
+                      <mc:Fallback>
+                        <wp:positionV relativeFrom="page">
+                          <wp:posOffset>915035</wp:posOffset>
+                        </wp:positionV>
+                      </mc:Fallback>
+                    </mc:AlternateContent>
+                    <wp:extent cx="3660775" cy="3651250"/>
+                    <wp:effectExtent l="0" t="0" r="10160" b="7620"/>
+                    <wp:wrapSquare wrapText="bothSides"/>
+                    <wp:docPr id="111" name="Text Box 111"/>
+                    <wp:cNvGraphicFramePr/>
+                    <a:graphic xmlns:a="http://schemas.openxmlformats.org/drawingml/2006/main">
+                      <a:graphicData uri="http://schemas.microsoft.com/office/word/2010/wordprocessingShape">
+                        <wps:wsp>
+                          <wps:cNvSpPr txBox="1"/>
+                          <wps:spPr>
+                            <a:xfrm>
+                              <a:off x="0" y="0"/>
+                              <a:ext cx="3660775" cy="3651250"/>
+                            </a:xfrm>
+                            <a:prstGeom prst="rect">
+                              <a:avLst/>
+                            </a:prstGeom>
+                            <a:noFill/>
+                            <a:ln w="6350">
+                              <a:noFill/>
+                            </a:ln>
+                            <a:effectLst/>
+                          </wps:spPr>
+                          <wps:style>
+                            <a:lnRef idx="0">
+                              <a:schemeClr val="accent1"/>
+                            </a:lnRef>
+                            <a:fillRef idx="0">
+                              <a:schemeClr val="accent1"/>
+                            </a:fillRef>
+                            <a:effectRef idx="0">
+                              <a:schemeClr val="accent1"/>
+                            </a:effectRef>
+                            <a:fontRef idx="minor">
+                              <a:schemeClr val="dk1"/>
+                            </a:fontRef>
+                          </wps:style>
+                          <wps:txbx>
+                            <w:txbxContent>
+                              <w:sdt>
+                                <w:sdtPr>
+                                  <w:rPr>
+                                    <w:caps/>
+                                    <w:color w:val="181D33" w:themeColor="text2" w:themeShade="BF"/>
+                                    <w:sz w:val="40"/>
+                                    <w:szCs w:val="40"/>
+                                  </w:rPr>
+                                  <w:alias w:val="Publish Date"/>
+                                  <w:tag w:val=""/>
+                                  <w:id w:val="400952559"/>
+                                  <w:dataBinding w:prefixMappings="xmlns:ns0='http://schemas.microsoft.com/office/2006/coverPageProps' " w:xpath="/ns0:CoverPageProperties[1]/ns0:PublishDate[1]" w:storeItemID="{55AF091B-3C7A-41E3-B477-F2FDAA23CFDA}"/>
+                                  <w:date w:fullDate="2024-07-09T00:00:00Z">
+                                    <w:dateFormat w:val="MMMM d, yyyy"/>
+                                    <w:lid w:val="en-US"/>
+                                    <w:storeMappedDataAs w:val="dateTime"/>
+                                    <w:calendar w:val="gregorian"/>
+                                  </w:date>
+                                </w:sdtPr>
+                                <w:sdtContent>
+                                  <w:p>
+                                    <w:pPr>
+                                      <w:pStyle w:val="NoSpacing"/>
+                                      <w:jc w:val="right"/>
+                                      <w:rPr>
+                                        <w:caps/>
+                                        <w:color w:val="181D33" w:themeColor="text2" w:themeShade="BF"/>
+                                        <w:sz w:val="40"/>
+                                        <w:szCs w:val="40"/>
+                                      </w:rPr>
+                                    </w:pPr>
+                                    <w:r>
+                                      <w:rPr>
+                                        <w:caps/>
+                                        <w:color w:val="181D33" w:themeColor="text2" w:themeShade="BF"/>
+                                        <w:sz w:val="40"/>
+                                        <w:szCs w:val="40"/>
+                                        <w:lang w:val="en-US"/>
+                                      </w:rPr>
+                                      <w:t>July 9, 2024</w:t>
+                                    </w:r>
+                                  </w:p>
+                                </w:sdtContent>
+                              </w:sdt>
+                            </w:txbxContent>
+                          </wps:txbx>
+                          <wps:bodyPr rot="0" spcFirstLastPara="0" vertOverflow="overflow" horzOverflow="overflow" vert="horz" wrap="square" lIns="0" tIns="0" rIns="0" bIns="0" numCol="1" spcCol="0" rtlCol="0" fromWordArt="0" anchor="b" anchorCtr="0" forceAA="0" compatLnSpc="1">
+                            <a:prstTxWarp prst="textNoShape">
+                              <a:avLst/>
+                            </a:prstTxWarp>
+                            <a:spAutoFit/>
+                          </wps:bodyPr>
+                        </wps:wsp>
+                      </a:graphicData>
+                    </a:graphic>
+                    <wp14:sizeRelH relativeFrom="page">
+                      <wp14:pctWidth>73400</wp14:pctWidth>
+                    </wp14:sizeRelH>
+                    <wp14:sizeRelV relativeFrom="page">
+                      <wp14:pctHeight>36300</wp14:pctHeight>
+                    </wp14:sizeRelV>
+                  </wp:anchor>
+                </w:drawing>
+              </mc:Choice>
+              <mc:Fallback>
+                <w:pict>
+                  <v:shapetype w14:anchorId="7D9CF902" id="_x0000_t202" coordsize="21600,21600" o:spt="202" path="m,l,21600r21600,l21600,xe">
+                    <v:stroke joinstyle="miter"/>
+                    <v:path gradientshapeok="t" o:connecttype="rect"/>
+                  </v:shapetype>
+                  <v:shape id="Text Box 111" o:spid="_x0000_s1026" type="#_x0000_t202" style="position:absolute;margin-left:0;margin-top:0;width:288.25pt;height:287.5pt;z-index:251662336;visibility:visible;mso-wrap-style:square;mso-width-percent:734;mso-height-percent:363;mso-left-percent:150;mso-top-percent:91;mso-wrap-distance-left:9pt;mso-wrap-distance-top:0;mso-wrap-distance-right:9pt;mso-wrap-distance-bottom:0;mso-position-horizontal-relative:page;mso-position-vertical-relative:page;mso-width-percent:734;mso-height-percent:363;mso-left-percent:150;mso-top-percent:91;mso-width-relative:page;mso-height-relative:page;v-text-anchor:bottom" o:gfxdata="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" filled="f" stroked="f" strokeweight=".5pt">
+                    <v:textbox style="mso-fit-shape-to-text:t" inset="0,0,0,0">
+                      <w:txbxContent>
+                        <w:sdt>
+                          <w:sdtPr>
+                            <w:rPr>
+                              <w:caps/>
+                              <w:color w:val="181D33" w:themeColor="text2" w:themeShade="BF"/>
+                              <w:sz w:val="40"/>
+                              <w:szCs w:val="40"/>
+                            </w:rPr>
+                            <w:alias w:val="Publish Date"/>
+                            <w:tag w:val=""/>
+                            <w:id w:val="400952559"/>
+                            <w:dataBinding w:prefixMappings="xmlns:ns0='http://schemas.microsoft.com/office/2006/coverPageProps' " w:xpath="/ns0:CoverPageProperties[1]/ns0:PublishDate[1]" w:storeItemID="{55AF091B-3C7A-41E3-B477-F2FDAA23CFDA}"/>
+                            <w:date w:fullDate="2024-07-09T00:00:00Z">
+                              <w:dateFormat w:val="MMMM d, yyyy"/>
+                              <w:lid w:val="en-US"/>
+                              <w:storeMappedDataAs w:val="dateTime"/>
+                              <w:calendar w:val="gregorian"/>
+                            </w:date>
+                          </w:sdtPr>
+                          <w:sdtContent>
+                            <w:p>
+                              <w:pPr>
+                                <w:pStyle w:val="NoSpacing"/>
+                                <w:jc w:val="right"/>
+                                <w:rPr>
+                                  <w:caps/>
+                                  <w:color w:val="181D33" w:themeColor="text2" w:themeShade="BF"/>
+                                  <w:sz w:val="40"/>
+                                  <w:szCs w:val="40"/>
+                                </w:rPr>
+                              </w:pPr>
+                              <w:r>
+                                <w:rPr>
+                                  <w:caps/>
+                                  <w:color w:val="181D33" w:themeColor="text2" w:themeShade="BF"/>
+                                  <w:sz w:val="40"/>
+                                  <w:szCs w:val="40"/>
+                                  <w:lang w:val="en-US"/>
+                                </w:rPr>
+                                <w:t>July 9, 2024</w:t>
+                              </w:r>
+                            </w:p>
+                          </w:sdtContent>
+                        </w:sdt>
+                      </w:txbxContent>
+                    </v:textbox>
+                    <w10:wrap type="square" anchorx="page" anchory="page"/>
+                  </v:shape>
+                </w:pict>
+              </mc:Fallback>
+            </mc:AlternateContent>
+          </w:r>
+          <w:r>
+            <w:rPr>
+              <w:noProof/>
+            </w:rPr>
+            <mc:AlternateContent>
+              <mc:Choice Requires="wps">
+                <w:drawing>
+                  <wp:anchor distT="0" distB="0" distL="114300" distR="114300" simplePos="0" relativeHeight="251661312" behindDoc="0" locked="0" layoutInCell="1" allowOverlap="1" wp14:anchorId="32FFDD9B" wp14:editId="1CE55655">
+                    <wp:simplePos x="0" y="0"/>
+                    <mc:AlternateContent>
+                      <mc:Choice Requires="wp14">
+                        <wp:positionH relativeFrom="page">
+                          <wp14:pctPosHOffset>15000</wp14:pctPosHOffset>
+                        </wp:positionH>
+                      </mc:Choice>
+                      <mc:Fallback>
+                        <wp:positionH relativeFrom="page">
+                          <wp:posOffset>1165860</wp:posOffset>
+                        </wp:positionH>
+                      </mc:Fallback>
+                    </mc:AlternateContent>
+                    <mc:AlternateContent>
+                      <mc:Choice Requires="wp14">
+                        <wp:positionV relativeFrom="page">
+                          <wp14:pctPosVOffset>83700</wp14:pctPosVOffset>
+                        </wp:positionV>
+                      </mc:Choice>
+                      <mc:Fallback>
+                        <wp:positionV relativeFrom="page">
+                          <wp:posOffset>8418830</wp:posOffset>
+                        </wp:positionV>
+                      </mc:Fallback>
+                    </mc:AlternateContent>
+                    <wp:extent cx="5753100" cy="652780"/>
+                    <wp:effectExtent l="0" t="0" r="10160" b="14605"/>
+                    <wp:wrapSquare wrapText="bothSides"/>
+                    <wp:docPr id="112" name="Text Box 112"/>
+                    <wp:cNvGraphicFramePr/>
+                    <a:graphic xmlns:a="http://schemas.openxmlformats.org/drawingml/2006/main">
+                      <a:graphicData uri="http://schemas.microsoft.com/office/word/2010/wordprocessingShape">
+                        <wps:wsp>
+                          <wps:cNvSpPr txBox="1"/>
+                          <wps:spPr>
+                            <a:xfrm>
+                              <a:off x="0" y="0"/>
+                              <a:ext cx="5753100" cy="652780"/>
+                            </a:xfrm>
+                            <a:prstGeom prst="rect">
+                              <a:avLst/>
+                            </a:prstGeom>
+                            <a:noFill/>
+                            <a:ln w="6350">
+                              <a:noFill/>
+                            </a:ln>
+                            <a:effectLst/>
+                          </wps:spPr>
+                          <wps:style>
+                            <a:lnRef idx="0">
+                              <a:schemeClr val="accent1"/>
+                            </a:lnRef>
+                            <a:fillRef idx="0">
+                              <a:schemeClr val="accent1"/>
+                            </a:fillRef>
+                            <a:effectRef idx="0">
+                              <a:schemeClr val="accent1"/>
+                            </a:effectRef>
+                            <a:fontRef idx="minor">
+                              <a:schemeClr val="dk1"/>
+                            </a:fontRef>
+                          </wps:style>
+                          <wps:txbx>
+                            <w:txbxContent>
+                              <w:sdt>
+                                <w:sdtPr>
+                                  <w:rPr>
+                                    <w:caps/>
+                                    <w:color w:val="262626" w:themeColor="text1" w:themeTint="D9"/>
+                                    <w:sz w:val="28"/>
+                                    <w:szCs w:val="28"/>
+                                  </w:rPr>
+                                  <w:alias w:val="Author"/>
+                                  <w:tag w:val=""/>
+                                  <w:id w:val="1901796142"/>
+                                  <w:dataBinding w:prefixMappings="xmlns:ns0='http://purl.org/dc/elements/1.1/' xmlns:ns1='http://schemas.openxmlformats.org/package/2006/metadata/core-properties' " w:xpath="/ns1:coreProperties[1]/ns0:creator[1]" w:storeItemID="{6C3C8BC8-F283-45AE-878A-BAB7291924A1}"/>
+                                  <w:text/>
+                                </w:sdtPr>
+                                <w:sdtContent>
+                                  <w:p>
+                                    <w:pPr>
+                                      <w:pStyle w:val="NoSpacing"/>
+                                      <w:jc w:val="right"/>
+                                      <w:rPr>
+                                        <w:caps/>
+                                        <w:color w:val="262626" w:themeColor="text1" w:themeTint="D9"/>
+                                        <w:sz w:val="28"/>
+                                        <w:szCs w:val="28"/>
+                                      </w:rPr>
+                                    </w:pPr>
+                                    <w:r>
+                                      <w:rPr>
+                                        <w:caps/>
+                                        <w:color w:val="262626" w:themeColor="text1" w:themeTint="D9"/>
+                                        <w:sz w:val="28"/>
+                                        <w:szCs w:val="28"/>
+                                      </w:rPr>
+                                      <w:t>Shandell Penney</w:t>
+                                    </w:r>
+                                  </w:p>
+                                </w:sdtContent>
+                              </w:sdt>
+                              <w:p>
+                                <w:pPr>
+                                  <w:pStyle w:val="NoSpacing"/>
+                                  <w:jc w:val="right"/>
+                                  <w:rPr>
+                                    <w:caps/>
+                                    <w:color w:val="262626" w:themeColor="text1" w:themeTint="D9"/>
+                                    <w:sz w:val="20"/>
+                                  </w:rPr>
+                                </w:pPr>
+                                <w:sdt>
+                                  <w:sdtPr>
+                                    <w:rPr>
+                                      <w:caps/>
+                                      <w:color w:val="262626" w:themeColor="text1" w:themeTint="D9"/>
+                                      <w:sz w:val="20"/>
+                                    </w:rPr>
+                                    <w:alias w:val="Company"/>
+                                    <w:tag w:val=""/>
+                                    <w:id w:val="-661235724"/>
+                                    <w:dataBinding w:prefixMappings="xmlns:ns0='http://schemas.openxmlformats.org/officeDocument/2006/extended-properties' " w:xpath="/ns0:Properties[1]/ns0:Company[1]" w:storeItemID="{6668398D-A668-4E3E-A5EB-62B293D839F1}"/>
+                                    <w:text/>
+                                  </w:sdtPr>
+                                  <w:sdtContent>
+                                    <w:r>
+                                      <w:rPr>
+                                        <w:caps/>
+                                        <w:color w:val="262626" w:themeColor="text1" w:themeTint="D9"/>
+                                        <w:sz w:val="20"/>
+                                      </w:rPr>
+                                      <w:t>WEBD-3011:  Agile Full Stack Web Developmnent</w:t>
+                                    </w:r>
+                                  </w:sdtContent>
+                                </w:sdt>
+                              </w:p>
+                              <w:p>
+                                <w:pPr>
+                                  <w:pStyle w:val="NoSpacing"/>
+                                  <w:jc w:val="right"/>
+                                  <w:rPr>
+                                    <w:caps/>
+                                    <w:color w:val="262626" w:themeColor="text1" w:themeTint="D9"/>
+                                    <w:sz w:val="20"/>
+                                  </w:rPr>
+                                </w:pPr>
+                                <w:sdt>
+                                  <w:sdtPr>
+                                    <w:rPr>
+                                      <w:color w:val="262626" w:themeColor="text1" w:themeTint="D9"/>
+                                      <w:sz w:val="20"/>
+                                    </w:rPr>
+                                    <w:alias w:val="Address"/>
+                                    <w:tag w:val=""/>
+                                    <w:id w:val="171227497"/>
+                                    <w:dataBinding w:prefixMappings="xmlns:ns0='http://schemas.microsoft.com/office/2006/coverPageProps' " w:xpath="/ns0:CoverPageProperties[1]/ns0:CompanyAddress[1]" w:storeItemID="{55AF091B-3C7A-41E3-B477-F2FDAA23CFDA}"/>
+                                    <w:text/>
+                                  </w:sdtPr>
+                                  <w:sdtContent>
+                                    <w:r>
+                                      <w:rPr>
+                                        <w:color w:val="262626" w:themeColor="text1" w:themeTint="D9"/>
+                                        <w:sz w:val="20"/>
+                                      </w:rPr>
+                                      <w:t>Diogo Iwasaki</w:t>
+                                    </w:r>
+                                  </w:sdtContent>
+                                </w:sdt>
+                                <w:r>
+                                  <w:rPr>
+                                    <w:color w:val="262626" w:themeColor="text1" w:themeTint="D9"/>
+                                    <w:sz w:val="20"/>
+                                  </w:rPr>
+                                  <w:t xml:space="preserve"> </w:t>
+                                </w:r>
+                              </w:p>
+                            </w:txbxContent>
+                          </wps:txbx>
+                          <wps:bodyPr rot="0" spcFirstLastPara="0" vertOverflow="overflow" horzOverflow="overflow" vert="horz" wrap="square" lIns="0" tIns="0" rIns="0" bIns="0" numCol="1" spcCol="0" rtlCol="0" fromWordArt="0" anchor="b" anchorCtr="0" forceAA="0" compatLnSpc="1">
+                            <a:prstTxWarp prst="textNoShape">
+                              <a:avLst/>
+                            </a:prstTxWarp>
+                            <a:noAutofit/>
+                          </wps:bodyPr>
+                        </wps:wsp>
+                      </a:graphicData>
+                    </a:graphic>
+                    <wp14:sizeRelH relativeFrom="page">
+                      <wp14:pctWidth>73400</wp14:pctWidth>
+                    </wp14:sizeRelH>
+                    <wp14:sizeRelV relativeFrom="page">
+                      <wp14:pctHeight>8000</wp14:pctHeight>
+                    </wp14:sizeRelV>
+                  </wp:anchor>
+                </w:drawing>
+              </mc:Choice>
+              <mc:Fallback>
+                <w:pict>
+                  <v:shape w14:anchorId="32FFDD9B" id="Text Box 112" o:spid="_x0000_s1027" type="#_x0000_t202" style="position:absolute;margin-left:0;margin-top:0;width:453pt;height:51.4pt;z-index:251661312;visibility:visible;mso-wrap-style:square;mso-width-percent:734;mso-height-percent:80;mso-left-percent:150;mso-top-percent:837;mso-wrap-distance-left:9pt;mso-wrap-distance-top:0;mso-wrap-distance-right:9pt;mso-wrap-distance-bottom:0;mso-position-horizontal-relative:page;mso-position-vertical-relative:page;mso-width-percent:734;mso-height-percent:80;mso-left-percent:150;mso-top-percent:837;mso-width-relative:page;mso-height-relative:page;v-text-anchor:bottom" o:gfxdata="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" filled="f" stroked="f" strokeweight=".5pt">
+                    <v:textbox inset="0,0,0,0">
+                      <w:txbxContent>
+                        <w:sdt>
+                          <w:sdtPr>
+                            <w:rPr>
+                              <w:caps/>
+                              <w:color w:val="262626" w:themeColor="text1" w:themeTint="D9"/>
+                              <w:sz w:val="28"/>
+                              <w:szCs w:val="28"/>
+                            </w:rPr>
+                            <w:alias w:val="Author"/>
+                            <w:tag w:val=""/>
+                            <w:id w:val="1901796142"/>
+                            <w:dataBinding w:prefixMappings="xmlns:ns0='http://purl.org/dc/elements/1.1/' xmlns:ns1='http://schemas.openxmlformats.org/package/2006/metadata/core-properties' " w:xpath="/ns1:coreProperties[1]/ns0:creator[1]" w:storeItemID="{6C3C8BC8-F283-45AE-878A-BAB7291924A1}"/>
+                            <w:text/>
+                          </w:sdtPr>
+                          <w:sdtContent>
+                            <w:p>
+                              <w:pPr>
+                                <w:pStyle w:val="NoSpacing"/>
+                                <w:jc w:val="right"/>
+                                <w:rPr>
+                                  <w:caps/>
+                                  <w:color w:val="262626" w:themeColor="text1" w:themeTint="D9"/>
+                                  <w:sz w:val="28"/>
+                                  <w:szCs w:val="28"/>
+                                </w:rPr>
+                              </w:pPr>
+                              <w:r>
+                                <w:rPr>
+                                  <w:caps/>
+                                  <w:color w:val="262626" w:themeColor="text1" w:themeTint="D9"/>
+                                  <w:sz w:val="28"/>
+                                  <w:szCs w:val="28"/>
+                                </w:rPr>
+                                <w:t>Shandell Penney</w:t>
+                              </w:r>
+                            </w:p>
+                          </w:sdtContent>
+                        </w:sdt>
+                        <w:p>
+                          <w:pPr>
+                            <w:pStyle w:val="NoSpacing"/>
+                            <w:jc w:val="right"/>
+                            <w:rPr>
+                              <w:caps/>
+                              <w:color w:val="262626" w:themeColor="text1" w:themeTint="D9"/>
+                              <w:sz w:val="20"/>
+                            </w:rPr>
+                          </w:pPr>
+                          <w:sdt>
+                            <w:sdtPr>
+                              <w:rPr>
+                                <w:caps/>
+                                <w:color w:val="262626" w:themeColor="text1" w:themeTint="D9"/>
+                                <w:sz w:val="20"/>
+                              </w:rPr>
+                              <w:alias w:val="Company"/>
+                              <w:tag w:val=""/>
+                              <w:id w:val="-661235724"/>
+                              <w:dataBinding w:prefixMappings="xmlns:ns0='http://schemas.openxmlformats.org/officeDocument/2006/extended-properties' " w:xpath="/ns0:Properties[1]/ns0:Company[1]" w:storeItemID="{6668398D-A668-4E3E-A5EB-62B293D839F1}"/>
+                              <w:text/>
+                            </w:sdtPr>
+                            <w:sdtContent>
+                              <w:r>
+                                <w:rPr>
+                                  <w:caps/>
+                                  <w:color w:val="262626" w:themeColor="text1" w:themeTint="D9"/>
+                                  <w:sz w:val="20"/>
+                                </w:rPr>
+                                <w:t>WEBD-3011:  Agile Full Stack Web Developmnent</w:t>
+                              </w:r>
+                            </w:sdtContent>
+                          </w:sdt>
+                        </w:p>
+                        <w:p>
+                          <w:pPr>
+                            <w:pStyle w:val="NoSpacing"/>
+                            <w:jc w:val="right"/>
+                            <w:rPr>
+                              <w:caps/>
+                              <w:color w:val="262626" w:themeColor="text1" w:themeTint="D9"/>
+                              <w:sz w:val="20"/>
+                            </w:rPr>
+                          </w:pPr>
+                          <w:sdt>
+                            <w:sdtPr>
+                              <w:rPr>
+                                <w:color w:val="262626" w:themeColor="text1" w:themeTint="D9"/>
+                                <w:sz w:val="20"/>
+                              </w:rPr>
+                              <w:alias w:val="Address"/>
+                              <w:tag w:val=""/>
+                              <w:id w:val="171227497"/>
+                              <w:dataBinding w:prefixMappings="xmlns:ns0='http://schemas.microsoft.com/office/2006/coverPageProps' " w:xpath="/ns0:CoverPageProperties[1]/ns0:CompanyAddress[1]" w:storeItemID="{55AF091B-3C7A-41E3-B477-F2FDAA23CFDA}"/>
+                              <w:text/>
+                            </w:sdtPr>
+                            <w:sdtContent>
+                              <w:r>
+                                <w:rPr>
+                                  <w:color w:val="262626" w:themeColor="text1" w:themeTint="D9"/>
+                                  <w:sz w:val="20"/>
+                                </w:rPr>
+                                <w:t>Diogo Iwasaki</w:t>
+                              </w:r>
+                            </w:sdtContent>
+                          </w:sdt>
+                          <w:r>
+                            <w:rPr>
+                              <w:color w:val="262626" w:themeColor="text1" w:themeTint="D9"/>
+                              <w:sz w:val="20"/>
+                            </w:rPr>
+                            <w:t xml:space="preserve"> </w:t>
+                          </w:r>
+                        </w:p>
+                      </w:txbxContent>
+                    </v:textbox>
+                    <w10:wrap type="square" anchorx="page" anchory="page"/>
+                  </v:shape>
+                </w:pict>
+              </mc:Fallback>
+            </mc:AlternateContent>
+          </w:r>
+          <w:r>
+            <w:rPr>
+              <w:noProof/>
+            </w:rPr>
+            <mc:AlternateContent>
+              <mc:Choice Requires="wps">
+                <w:drawing>
+                  <wp:anchor distT="0" distB="0" distL="114300" distR="114300" simplePos="0" relativeHeight="251660288" behindDoc="0" locked="0" layoutInCell="1" allowOverlap="1" wp14:anchorId="252DB83F" wp14:editId="660219A8">
+                    <wp:simplePos x="0" y="0"/>
+                    <mc:AlternateContent>
+                      <mc:Choice Requires="wp14">
+                        <wp:positionH relativeFrom="page">
+                          <wp14:pctPosHOffset>15000</wp14:pctPosHOffset>
+                        </wp:positionH>
+                      </mc:Choice>
+                      <mc:Fallback>
+                        <wp:positionH relativeFrom="page">
+                          <wp:posOffset>1165860</wp:posOffset>
+                        </wp:positionH>
+                      </mc:Fallback>
+                    </mc:AlternateContent>
+                    <mc:AlternateContent>
+                      <mc:Choice Requires="wp14">
+                        <wp:positionV relativeFrom="page">
+                          <wp14:pctPosVOffset>45500</wp14:pctPosVOffset>
+                        </wp:positionV>
+                      </mc:Choice>
+                      <mc:Fallback>
+                        <wp:positionV relativeFrom="page">
+                          <wp:posOffset>4576445</wp:posOffset>
+                        </wp:positionV>
+                      </mc:Fallback>
+                    </mc:AlternateContent>
+                    <wp:extent cx="5753100" cy="525780"/>
+                    <wp:effectExtent l="0" t="0" r="10160" b="6350"/>
+                    <wp:wrapSquare wrapText="bothSides"/>
+                    <wp:docPr id="113" name="Text Box 113"/>
+                    <wp:cNvGraphicFramePr/>
+                    <a:graphic xmlns:a="http://schemas.openxmlformats.org/drawingml/2006/main">
+                      <a:graphicData uri="http://schemas.microsoft.com/office/word/2010/wordprocessingShape">
+                        <wps:wsp>
+                          <wps:cNvSpPr txBox="1"/>
+                          <wps:spPr>
+                            <a:xfrm>
+                              <a:off x="0" y="0"/>
+                              <a:ext cx="5753100" cy="525780"/>
+                            </a:xfrm>
+                            <a:prstGeom prst="rect">
+                              <a:avLst/>
+                            </a:prstGeom>
+                            <a:noFill/>
+                            <a:ln w="6350">
+                              <a:noFill/>
+                            </a:ln>
+                            <a:effectLst/>
+                          </wps:spPr>
+                          <wps:style>
+                            <a:lnRef idx="0">
+                              <a:schemeClr val="accent1"/>
+                            </a:lnRef>
+                            <a:fillRef idx="0">
+                              <a:schemeClr val="accent1"/>
+                            </a:fillRef>
+                            <a:effectRef idx="0">
+                              <a:schemeClr val="accent1"/>
+                            </a:effectRef>
+                            <a:fontRef idx="minor">
+                              <a:schemeClr val="dk1"/>
+                            </a:fontRef>
+                          </wps:style>
+                          <wps:txbx>
+                            <w:txbxContent>
+                              <w:p>
+                                <w:pPr>
+                                  <w:pStyle w:val="NoSpacing"/>
+                                  <w:jc w:val="right"/>
+                                  <w:rPr>
+                                    <w:caps/>
+                                    <w:color w:val="181D33" w:themeColor="text2" w:themeShade="BF"/>
+                                    <w:sz w:val="52"/>
+                                    <w:szCs w:val="52"/>
+                                  </w:rPr>
+                                </w:pPr>
+                                <w:sdt>
+                                  <w:sdtPr>
+                                    <w:rPr>
+                                      <w:caps/>
+                                      <w:color w:val="181D33" w:themeColor="text2" w:themeShade="BF"/>
+                                      <w:sz w:val="52"/>
+                                      <w:szCs w:val="52"/>
+                                    </w:rPr>
+                                    <w:alias w:val="Title"/>
+                                    <w:tag w:val=""/>
+                                    <w:id w:val="-1315561441"/>
+                                    <w:dataBinding w:prefixMappings="xmlns:ns0='http://purl.org/dc/elements/1.1/' xmlns:ns1='http://schemas.openxmlformats.org/package/2006/metadata/core-properties' " w:xpath="/ns1:coreProperties[1]/ns0:title[1]" w:storeItemID="{6C3C8BC8-F283-45AE-878A-BAB7291924A1}"/>
+                                    <w:text w:multiLine="1"/>
+                                  </w:sdtPr>
+                                  <w:sdtContent>
+                                    <w:r>
+                                      <w:rPr>
+                                        <w:caps/>
+                                        <w:color w:val="181D33" w:themeColor="text2" w:themeShade="BF"/>
+                                        <w:sz w:val="52"/>
+                                        <w:szCs w:val="52"/>
+                                      </w:rPr>
+                                      <w:t>eCommerce Project Proposal</w:t>
+                                    </w:r>
+                                  </w:sdtContent>
+                                </w:sdt>
+                              </w:p>
+                              <w:sdt>
+                                <w:sdtPr>
+                                  <w:rPr>
+                                    <w:smallCaps/>
+                                    <w:color w:val="212745" w:themeColor="text2"/>
+                                    <w:sz w:val="36"/>
+                                    <w:szCs w:val="36"/>
+                                  </w:rPr>
+                                  <w:alias w:val="Subtitle"/>
+                                  <w:tag w:val=""/>
+                                  <w:id w:val="1615247542"/>
+                                  <w:dataBinding w:prefixMappings="xmlns:ns0='http://purl.org/dc/elements/1.1/' xmlns:ns1='http://schemas.openxmlformats.org/package/2006/metadata/core-properties' " w:xpath="/ns1:coreProperties[1]/ns0:subject[1]" w:storeItemID="{6C3C8BC8-F283-45AE-878A-BAB7291924A1}"/>
+                                  <w:text/>
+                                </w:sdtPr>
+                                <w:sdtContent>
+                                  <w:p>
+                                    <w:pPr>
+                                      <w:pStyle w:val="NoSpacing"/>
+                                      <w:jc w:val="right"/>
+                                      <w:rPr>
+                                        <w:smallCaps/>
+                                        <w:color w:val="212745" w:themeColor="text2"/>
+                                        <w:sz w:val="36"/>
+                                        <w:szCs w:val="36"/>
+                                      </w:rPr>
+                                    </w:pPr>
+                                    <w:r>
+                                      <w:rPr>
+                                        <w:smallCaps/>
+                                        <w:color w:val="212745" w:themeColor="text2"/>
+                                        <w:sz w:val="36"/>
+                                        <w:szCs w:val="36"/>
+                                      </w:rPr>
+                                      <w:t>Hoovers Cards</w:t>
+                                    </w:r>
+                                  </w:p>
+                                </w:sdtContent>
+                              </w:sdt>
+                            </w:txbxContent>
+                          </wps:txbx>
+                          <wps:bodyPr rot="0" spcFirstLastPara="0" vertOverflow="overflow" horzOverflow="overflow" vert="horz" wrap="square" lIns="0" tIns="0" rIns="0" bIns="0" numCol="1" spcCol="0" rtlCol="0" fromWordArt="0" anchor="b" anchorCtr="0" forceAA="0" compatLnSpc="1">
+                            <a:prstTxWarp prst="textNoShape">
+                              <a:avLst/>
+                            </a:prstTxWarp>
+                            <a:noAutofit/>
+                          </wps:bodyPr>
+                        </wps:wsp>
+                      </a:graphicData>
+                    </a:graphic>
+                    <wp14:sizeRelH relativeFrom="page">
+                      <wp14:pctWidth>73400</wp14:pctWidth>
+                    </wp14:sizeRelH>
+                    <wp14:sizeRelV relativeFrom="page">
+                      <wp14:pctHeight>36300</wp14:pctHeight>
+                    </wp14:sizeRelV>
+                  </wp:anchor>
+                </w:drawing>
+              </mc:Choice>
+              <mc:Fallback>
+                <w:pict>
+                  <v:shape w14:anchorId="252DB83F" id="Text Box 113" o:spid="_x0000_s1028" type="#_x0000_t202" style="position:absolute;margin-left:0;margin-top:0;width:453pt;height:41.4pt;z-index:251660288;visibility:visible;mso-wrap-style:square;mso-width-percent:734;mso-height-percent:363;mso-left-percent:150;mso-top-percent:455;mso-wrap-distance-left:9pt;mso-wrap-distance-top:0;mso-wrap-distance-right:9pt;mso-wrap-distance-bottom:0;mso-position-horizontal-relative:page;mso-position-vertical-relative:page;mso-width-percent:734;mso-height-percent:363;mso-left-percent:150;mso-top-percent:455;mso-width-relative:page;mso-height-relative:page;v-text-anchor:bottom" o:gfxdata="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" filled="f" stroked="f" strokeweight=".5pt">
+                    <v:textbox inset="0,0,0,0">
+                      <w:txbxContent>
+                        <w:p>
+                          <w:pPr>
+                            <w:pStyle w:val="NoSpacing"/>
+                            <w:jc w:val="right"/>
+                            <w:rPr>
+                              <w:caps/>
+                              <w:color w:val="181D33" w:themeColor="text2" w:themeShade="BF"/>
+                              <w:sz w:val="52"/>
+                              <w:szCs w:val="52"/>
+                            </w:rPr>
+                          </w:pPr>
+                          <w:sdt>
+                            <w:sdtPr>
+                              <w:rPr>
+                                <w:caps/>
+                                <w:color w:val="181D33" w:themeColor="text2" w:themeShade="BF"/>
+                                <w:sz w:val="52"/>
+                                <w:szCs w:val="52"/>
+                              </w:rPr>
+                              <w:alias w:val="Title"/>
+                              <w:tag w:val=""/>
+                              <w:id w:val="-1315561441"/>
+                              <w:dataBinding w:prefixMappings="xmlns:ns0='http://purl.org/dc/elements/1.1/' xmlns:ns1='http://schemas.openxmlformats.org/package/2006/metadata/core-properties' " w:xpath="/ns1:coreProperties[1]/ns0:title[1]" w:storeItemID="{6C3C8BC8-F283-45AE-878A-BAB7291924A1}"/>
+                              <w:text w:multiLine="1"/>
+                            </w:sdtPr>
+                            <w:sdtContent>
+                              <w:r>
+                                <w:rPr>
+                                  <w:caps/>
+                                  <w:color w:val="181D33" w:themeColor="text2" w:themeShade="BF"/>
+                                  <w:sz w:val="52"/>
+                                  <w:szCs w:val="52"/>
+                                </w:rPr>
+                                <w:t>eCommerce Project Proposal</w:t>
+                              </w:r>
+                            </w:sdtContent>
+                          </w:sdt>
+                        </w:p>
+                        <w:sdt>
+                          <w:sdtPr>
+                            <w:rPr>
+                              <w:smallCaps/>
+                              <w:color w:val="212745" w:themeColor="text2"/>
+                              <w:sz w:val="36"/>
+                              <w:szCs w:val="36"/>
+                            </w:rPr>
+                            <w:alias w:val="Subtitle"/>
+                            <w:tag w:val=""/>
+                            <w:id w:val="1615247542"/>
+                            <w:dataBinding w:prefixMappings="xmlns:ns0='http://purl.org/dc/elements/1.1/' xmlns:ns1='http://schemas.openxmlformats.org/package/2006/metadata/core-properties' " w:xpath="/ns1:coreProperties[1]/ns0:subject[1]" w:storeItemID="{6C3C8BC8-F283-45AE-878A-BAB7291924A1}"/>
+                            <w:text/>
+                          </w:sdtPr>
+                          <w:sdtContent>
+                            <w:p>
+                              <w:pPr>
+                                <w:pStyle w:val="NoSpacing"/>
+                                <w:jc w:val="right"/>
+                                <w:rPr>
+                                  <w:smallCaps/>
+                                  <w:color w:val="212745" w:themeColor="text2"/>
+                                  <w:sz w:val="36"/>
+                                  <w:szCs w:val="36"/>
+                                </w:rPr>
+                              </w:pPr>
+                              <w:r>
+                                <w:rPr>
+                                  <w:smallCaps/>
+                                  <w:color w:val="212745" w:themeColor="text2"/>
+                                  <w:sz w:val="36"/>
+                                  <w:szCs w:val="36"/>
+                                </w:rPr>
+                                <w:t>Hoovers Cards</w:t>
+                              </w:r>
+                            </w:p>
+                          </w:sdtContent>
+                        </w:sdt>
+                      </w:txbxContent>
+                    </v:textbox>
+                    <w10:wrap type="square" anchorx="page" anchory="page"/>
+                  </v:shape>
+                </w:pict>
+              </mc:Fallback>
+            </mc:AlternateContent>
+          </w:r>
+          <w:r>
+            <w:rPr>
+              <w:noProof/>
+            </w:rPr>
+            <mc:AlternateContent>
+              <mc:Choice Requires="wpg">
+                <w:drawing>
+                  <wp:anchor distT="0" distB="0" distL="114300" distR="114300" simplePos="0" relativeHeight="251659264" behindDoc="0" locked="0" layoutInCell="1" allowOverlap="1" wp14:anchorId="799F3AE3" wp14:editId="6CA31624">
+                    <wp:simplePos x="0" y="0"/>
+                    <mc:AlternateContent>
+                      <mc:Choice Requires="wp14">
+                        <wp:positionH relativeFrom="page">
+                          <wp14:pctPosHOffset>4500</wp14:pctPosHOffset>
+                        </wp:positionH>
+                      </mc:Choice>
+                      <mc:Fallback>
+                        <wp:positionH relativeFrom="page">
+                          <wp:posOffset>349250</wp:posOffset>
+                        </wp:positionH>
+                      </mc:Fallback>
+                    </mc:AlternateContent>
+                    <wp:positionV relativeFrom="page">
+                      <wp:align>center</wp:align>
+                    </wp:positionV>
+                    <wp:extent cx="228600" cy="9144000"/>
+                    <wp:effectExtent l="0" t="0" r="3175" b="635"/>
+                    <wp:wrapNone/>
+                    <wp:docPr id="114" name="Group 115"/>
+                    <wp:cNvGraphicFramePr/>
+                    <a:graphic xmlns:a="http://schemas.openxmlformats.org/drawingml/2006/main">
+                      <a:graphicData uri="http://schemas.microsoft.com/office/word/2010/wordprocessingGroup">
+                        <wpg:wgp>
+                          <wpg:cNvGrpSpPr/>
+                          <wpg:grpSpPr>
+                            <a:xfrm>
+                              <a:off x="0" y="0"/>
+                              <a:ext cx="228600" cy="9144000"/>
+                              <a:chOff x="0" y="0"/>
+                              <a:chExt cx="228600" cy="9144000"/>
+                            </a:xfrm>
+                          </wpg:grpSpPr>
+                          <wps:wsp>
+                            <wps:cNvPr id="115" name="Rectangle 115"/>
+                            <wps:cNvSpPr/>
+                            <wps:spPr>
+                              <a:xfrm>
+                                <a:off x="0" y="0"/>
+                                <a:ext cx="228600" cy="8782050"/>
+                              </a:xfrm>
+                              <a:prstGeom prst="rect">
+                                <a:avLst/>
+                              </a:prstGeom>
+                              <a:solidFill>
+                                <a:schemeClr val="accent2"/>
+                              </a:solidFill>
+                              <a:ln>
+                                <a:noFill/>
+                              </a:ln>
+                            </wps:spPr>
+                            <wps:style>
+                              <a:lnRef idx="2">
+                                <a:schemeClr val="accent1">
+                                  <a:shade val="50000"/>
+                                </a:schemeClr>
+                              </a:lnRef>
+                              <a:fillRef idx="1">
+                                <a:schemeClr val="accent1"/>
+                              </a:fillRef>
+                              <a:effectRef idx="0">
+                                <a:schemeClr val="accent1"/>
+                              </a:effectRef>
+                              <a:fontRef idx="minor">
+                                <a:schemeClr val="lt1"/>
+                              </a:fontRef>
+                            </wps:style>
+                            <wps:bodyPr rot="0" spcFirstLastPara="0" vertOverflow="overflow" horzOverflow="overflow" vert="horz" wrap="square" lIns="91440" tIns="45720" rIns="91440" bIns="45720" numCol="1" spcCol="0" rtlCol="0" fromWordArt="0" anchor="ctr" anchorCtr="0" forceAA="0" compatLnSpc="1">
+                              <a:prstTxWarp prst="textNoShape">
+                                <a:avLst/>
+                              </a:prstTxWarp>
+                              <a:noAutofit/>
+                            </wps:bodyPr>
+                          </wps:wsp>
+                          <wps:wsp>
+                            <wps:cNvPr id="116" name="Rectangle 116"/>
+                            <wps:cNvSpPr>
+                              <a:spLocks noChangeAspect="1"/>
+                            </wps:cNvSpPr>
+                            <wps:spPr>
+                              <a:xfrm>
+                                <a:off x="0" y="8915400"/>
+                                <a:ext cx="228600" cy="228600"/>
+                              </a:xfrm>
+                              <a:prstGeom prst="rect">
+                                <a:avLst/>
+                              </a:prstGeom>
+                              <a:solidFill>
+                                <a:schemeClr val="accent1"/>
+                              </a:solidFill>
+                              <a:ln>
+                                <a:noFill/>
+                              </a:ln>
+                            </wps:spPr>
+                            <wps:style>
+                              <a:lnRef idx="2">
+                                <a:schemeClr val="accent1">
+                                  <a:shade val="50000"/>
+                                </a:schemeClr>
+                              </a:lnRef>
+                              <a:fillRef idx="1">
+                                <a:schemeClr val="accent1"/>
+                              </a:fillRef>
+                              <a:effectRef idx="0">
+                                <a:schemeClr val="accent1"/>
+                              </a:effectRef>
+                              <a:fontRef idx="minor">
+                                <a:schemeClr val="lt1"/>
+                              </a:fontRef>
+                            </wps:style>
+                            <wps:bodyPr rot="0" spcFirstLastPara="0" vertOverflow="overflow" horzOverflow="overflow" vert="horz" wrap="square" lIns="91440" tIns="45720" rIns="91440" bIns="45720" numCol="1" spcCol="0" rtlCol="0" fromWordArt="0" anchor="ctr" anchorCtr="0" forceAA="0" compatLnSpc="1">
+                              <a:prstTxWarp prst="textNoShape">
+                                <a:avLst/>
+                              </a:prstTxWarp>
+                              <a:noAutofit/>
+                            </wps:bodyPr>
+                          </wps:wsp>
+                        </wpg:wgp>
+                      </a:graphicData>
+                    </a:graphic>
+                    <wp14:sizeRelH relativeFrom="page">
+                      <wp14:pctWidth>2900</wp14:pctWidth>
+                    </wp14:sizeRelH>
+                    <wp14:sizeRelV relativeFrom="page">
+                      <wp14:pctHeight>90900</wp14:pctHeight>
+                    </wp14:sizeRelV>
+                  </wp:anchor>
+                </w:drawing>
+              </mc:Choice>
+              <mc:Fallback>
+                <w:pict>
+                  <v:group w14:anchorId="62279581" id="Group 115" o:spid="_x0000_s1026" style="position:absolute;margin-left:0;margin-top:0;width:18pt;height:10in;z-index:251659264;mso-width-percent:29;mso-height-percent:909;mso-left-percent:45;mso-position-horizontal-relative:page;mso-position-vertical:center;mso-position-vertical-relative:page;mso-width-percent:29;mso-height-percent:909;mso-left-percent:45" coordsize="2286,91440" o:gfxdata="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">
+                    <v:rect id="Rectangle 115" o:spid="_x0000_s1027" style="position:absolute;width:2286;height:87820;visibility:visible;mso-wrap-style:square;v-text-anchor:middle" o:gfxdata="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" fillcolor="#5eccf3 [3205]" stroked="f" strokeweight="1pt"/>
+                    <v:rect id="Rectangle 116" o:spid="_x0000_s1028" style="position:absolute;top:89154;width:2286;height:2286;visibility:visible;mso-wrap-style:square;v-text-anchor:middle" o:gfxdata="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" fillcolor="#4e67c8 [3204]" stroked="f" strokeweight="1pt">
+                      <o:lock v:ext="edit" aspectratio="t"/>
+                    </v:rect>
+                    <w10:wrap anchorx="page" anchory="page"/>
+                  </v:group>
+                </w:pict>
+              </mc:Fallback>
+            </mc:AlternateContent>
+          </w:r>
+          <w:r>
+            <w:br w:type="page"/>
+          </w:r>
+        </w:p>
+      </w:sdtContent>
+    </w:sdt>
+    <w:p>
+      <w:pPr>
+        <w:pStyle w:val="Heading1"/>
+      </w:pPr>
+      <w:r>
+        <w:lastRenderedPageBreak/>
+        <w:t>Description</w:t>
+      </w:r>
+    </w:p>
+    <w:p>
+      <w:r>
+        <w:t>Hoovers Cards</w:t>
+      </w:r>
+      <w:r>
+        <w:t xml:space="preserve"> opened on October 18, 2023. It</w:t>
+      </w:r>
+      <w:r>
+        <w:t xml:space="preserve"> is a local game shop that sells cards for games such as </w:t>
+      </w:r>
+      <w:r>
+        <w:t xml:space="preserve">Pokémon, </w:t>
+      </w:r>
+      <w:r>
+        <w:t>Lorcana and Magic the Gathering</w:t>
+      </w:r>
+      <w:r>
+        <w:t>. They also sell board games,</w:t>
+      </w:r>
+      <w:r>
+        <w:t xml:space="preserve"> plushies, novelties and memorabilia for anime and other </w:t>
+      </w:r>
+      <w:r>
+        <w:t>such</w:t>
+      </w:r>
+      <w:r>
+        <w:t xml:space="preserve"> games and shows</w:t>
+      </w:r>
+      <w:r>
+        <w:t xml:space="preserve">. </w:t>
+      </w:r>
+      <w:r>
+        <w:t xml:space="preserve">The target demographic is all-ages. Pokémon is geared toward younger people between 6-12 years, the toys and plushies also appeal to that group. Magic the Gathering is targeted toward teens up to middle-aged adults, and Lorcana is quite literally all-ages.  </w:t>
+      </w:r>
+    </w:p>
+    <w:p>
+      <w:r>
+        <w:t xml:space="preserve">They have one paid employee and </w:t>
+      </w:r>
+      <w:r>
+        <w:t>a few</w:t>
+      </w:r>
+      <w:r>
+        <w:t xml:space="preserve"> volunteers</w:t>
+      </w:r>
+      <w:r>
+        <w:t xml:space="preserve">. Currently, items are sold in-person and only displayed online </w:t>
+      </w:r>
+      <w:r>
+        <w:t>via</w:t>
+      </w:r>
+      <w:r>
+        <w:t xml:space="preserve"> the Weebly website builder.</w:t>
+      </w:r>
+      <w:r>
+        <w:t xml:space="preserve"> </w:t>
+      </w:r>
+    </w:p>
     <w:sectPr>
       <w:pgSz w:w="12240" w:h="15840"/>
       <w:pgMar w:top="1440" w:right="1440" w:bottom="1440" w:left="1440" w:header="708" w:footer="708" w:gutter="0"/>
+      <w:pgNumType w:start="0"/>
       <w:cols w:space="708"/>
+      <w:titlePg/>
       <w:docGrid w:linePitch="360"/>
     </w:sectPr>
   </w:body>
@@ -18,14 +1038,14 @@
   <w:docDefaults>
     <w:rPrDefault>
       <w:rPr>
-        <w:rFonts w:asciiTheme="minorHAnsi" w:eastAsiaTheme="minorHAnsi" w:hAnsiTheme="minorHAnsi" w:cstheme="minorBidi"/>
+        <w:rFonts w:asciiTheme="minorHAnsi" w:eastAsiaTheme="minorEastAsia" w:hAnsiTheme="minorHAnsi" w:cstheme="minorBidi"/>
         <w:sz w:val="22"/>
         <w:lang w:val="en-CA" w:eastAsia="en-US" w:bidi="ar-SA"/>
       </w:rPr>
     </w:rPrDefault>
     <w:pPrDefault>
       <w:pPr>
-        <w:spacing w:after="160" w:line="259" w:lineRule="auto"/>
+        <w:spacing w:before="100" w:after="200" w:line="276" w:lineRule="auto"/>
       </w:pPr>
     </w:pPrDefault>
   </w:docDefaults>
@@ -410,6 +1430,7 @@
   <w:style w:type="paragraph" w:default="1" w:styleId="Normal">
     <w:name w:val="Normal"/>
     <w:qFormat/>
+    <w:rsid w:val="00013DB6"/>
   </w:style>
   <w:style w:type="paragraph" w:styleId="Heading1">
     <w:name w:val="heading 1"/>
@@ -418,18 +1439,23 @@
     <w:link w:val="Heading1Char"/>
     <w:uiPriority w:val="9"/>
     <w:qFormat/>
-    <w:rsid w:val="00CE483A"/>
+    <w:rsid w:val="00013DB6"/>
     <w:pPr>
-      <w:keepNext/>
-      <w:keepLines/>
-      <w:spacing w:before="360" w:after="80"/>
+      <w:pBdr>
+        <w:top w:val="single" w:sz="24" w:space="0" w:color="4E67C8" w:themeColor="accent1"/>
+        <w:left w:val="single" w:sz="24" w:space="0" w:color="4E67C8" w:themeColor="accent1"/>
+        <w:bottom w:val="single" w:sz="24" w:space="0" w:color="4E67C8" w:themeColor="accent1"/>
+        <w:right w:val="single" w:sz="24" w:space="0" w:color="4E67C8" w:themeColor="accent1"/>
+      </w:pBdr>
+      <w:shd w:val="clear" w:color="auto" w:fill="4E67C8" w:themeFill="accent1"/>
+      <w:spacing w:after="0"/>
       <w:outlineLvl w:val="0"/>
     </w:pPr>
     <w:rPr>
-      <w:rFonts w:asciiTheme="majorHAnsi" w:eastAsiaTheme="majorEastAsia" w:hAnsiTheme="majorHAnsi" w:cstheme="majorBidi"/>
-      <w:color w:val="2F5496" w:themeColor="accent1" w:themeShade="BF"/>
-      <w:sz w:val="40"/>
-      <w:szCs w:val="40"/>
+      <w:caps/>
+      <w:color w:val="FFFFFF" w:themeColor="background1"/>
+      <w:spacing w:val="15"/>
+      <w:szCs w:val="22"/>
     </w:rPr>
   </w:style>
   <w:style w:type="paragraph" w:styleId="Heading2">
@@ -441,18 +1467,21 @@
     <w:semiHidden/>
     <w:unhideWhenUsed/>
     <w:qFormat/>
-    <w:rsid w:val="00CE483A"/>
+    <w:rsid w:val="00013DB6"/>
     <w:pPr>
-      <w:keepNext/>
-      <w:keepLines/>
-      <w:spacing w:before="160" w:after="80"/>
+      <w:pBdr>
+        <w:top w:val="single" w:sz="24" w:space="0" w:color="DBE0F4" w:themeColor="accent1" w:themeTint="33"/>
+        <w:left w:val="single" w:sz="24" w:space="0" w:color="DBE0F4" w:themeColor="accent1" w:themeTint="33"/>
+        <w:bottom w:val="single" w:sz="24" w:space="0" w:color="DBE0F4" w:themeColor="accent1" w:themeTint="33"/>
+        <w:right w:val="single" w:sz="24" w:space="0" w:color="DBE0F4" w:themeColor="accent1" w:themeTint="33"/>
+      </w:pBdr>
+      <w:shd w:val="clear" w:color="auto" w:fill="DBE0F4" w:themeFill="accent1" w:themeFillTint="33"/>
+      <w:spacing w:after="0"/>
       <w:outlineLvl w:val="1"/>
     </w:pPr>
     <w:rPr>
-      <w:rFonts w:asciiTheme="majorHAnsi" w:eastAsiaTheme="majorEastAsia" w:hAnsiTheme="majorHAnsi" w:cstheme="majorBidi"/>
-      <w:color w:val="2F5496" w:themeColor="accent1" w:themeShade="BF"/>
-      <w:sz w:val="32"/>
-      <w:szCs w:val="32"/>
+      <w:caps/>
+      <w:spacing w:val="15"/>
     </w:rPr>
   </w:style>
   <w:style w:type="paragraph" w:styleId="Heading3">
@@ -464,18 +1493,18 @@
     <w:semiHidden/>
     <w:unhideWhenUsed/>
     <w:qFormat/>
-    <w:rsid w:val="00CE483A"/>
+    <w:rsid w:val="00013DB6"/>
     <w:pPr>
-      <w:keepNext/>
-      <w:keepLines/>
-      <w:spacing w:before="160" w:after="80"/>
+      <w:pBdr>
+        <w:top w:val="single" w:sz="6" w:space="2" w:color="4E67C8" w:themeColor="accent1"/>
+      </w:pBdr>
+      <w:spacing w:before="300" w:after="0"/>
       <w:outlineLvl w:val="2"/>
     </w:pPr>
     <w:rPr>
-      <w:rFonts w:eastAsiaTheme="majorEastAsia" w:cstheme="majorBidi"/>
-      <w:color w:val="2F5496" w:themeColor="accent1" w:themeShade="BF"/>
-      <w:sz w:val="28"/>
-      <w:szCs w:val="28"/>
+      <w:caps/>
+      <w:color w:val="202F69" w:themeColor="accent1" w:themeShade="7F"/>
+      <w:spacing w:val="15"/>
     </w:rPr>
   </w:style>
   <w:style w:type="paragraph" w:styleId="Heading4">
@@ -487,18 +1516,18 @@
     <w:semiHidden/>
     <w:unhideWhenUsed/>
     <w:qFormat/>
-    <w:rsid w:val="00CE483A"/>
+    <w:rsid w:val="00013DB6"/>
     <w:pPr>
-      <w:keepNext/>
-      <w:keepLines/>
-      <w:spacing w:before="80" w:after="40"/>
+      <w:pBdr>
+        <w:top w:val="dotted" w:sz="6" w:space="2" w:color="4E67C8" w:themeColor="accent1"/>
+      </w:pBdr>
+      <w:spacing w:before="200" w:after="0"/>
       <w:outlineLvl w:val="3"/>
     </w:pPr>
     <w:rPr>
-      <w:rFonts w:eastAsiaTheme="majorEastAsia" w:cstheme="majorBidi"/>
-      <w:i/>
-      <w:iCs/>
-      <w:color w:val="2F5496" w:themeColor="accent1" w:themeShade="BF"/>
+      <w:caps/>
+      <w:color w:val="31479E" w:themeColor="accent1" w:themeShade="BF"/>
+      <w:spacing w:val="10"/>
     </w:rPr>
   </w:style>
   <w:style w:type="paragraph" w:styleId="Heading5">
@@ -510,16 +1539,18 @@
     <w:semiHidden/>
     <w:unhideWhenUsed/>
     <w:qFormat/>
-    <w:rsid w:val="00CE483A"/>
+    <w:rsid w:val="00013DB6"/>
     <w:pPr>
-      <w:keepNext/>
-      <w:keepLines/>
-      <w:spacing w:before="80" w:after="40"/>
+      <w:pBdr>
+        <w:bottom w:val="single" w:sz="6" w:space="1" w:color="4E67C8" w:themeColor="accent1"/>
+      </w:pBdr>
+      <w:spacing w:before="200" w:after="0"/>
       <w:outlineLvl w:val="4"/>
     </w:pPr>
     <w:rPr>
-      <w:rFonts w:eastAsiaTheme="majorEastAsia" w:cstheme="majorBidi"/>
-      <w:color w:val="2F5496" w:themeColor="accent1" w:themeShade="BF"/>
+      <w:caps/>
+      <w:color w:val="31479E" w:themeColor="accent1" w:themeShade="BF"/>
+      <w:spacing w:val="10"/>
     </w:rPr>
   </w:style>
   <w:style w:type="paragraph" w:styleId="Heading6">
@@ -531,18 +1562,18 @@
     <w:semiHidden/>
     <w:unhideWhenUsed/>
     <w:qFormat/>
-    <w:rsid w:val="00CE483A"/>
+    <w:rsid w:val="00013DB6"/>
     <w:pPr>
-      <w:keepNext/>
-      <w:keepLines/>
-      <w:spacing w:before="40" w:after="0"/>
+      <w:pBdr>
+        <w:bottom w:val="dotted" w:sz="6" w:space="1" w:color="4E67C8" w:themeColor="accent1"/>
+      </w:pBdr>
+      <w:spacing w:before="200" w:after="0"/>
       <w:outlineLvl w:val="5"/>
     </w:pPr>
     <w:rPr>
-      <w:rFonts w:eastAsiaTheme="majorEastAsia" w:cstheme="majorBidi"/>
-      <w:i/>
-      <w:iCs/>
-      <w:color w:val="595959" w:themeColor="text1" w:themeTint="A6"/>
+      <w:caps/>
+      <w:color w:val="31479E" w:themeColor="accent1" w:themeShade="BF"/>
+      <w:spacing w:val="10"/>
     </w:rPr>
   </w:style>
   <w:style w:type="paragraph" w:styleId="Heading7">
@@ -554,16 +1585,15 @@
     <w:semiHidden/>
     <w:unhideWhenUsed/>
     <w:qFormat/>
-    <w:rsid w:val="00CE483A"/>
+    <w:rsid w:val="00013DB6"/>
     <w:pPr>
-      <w:keepNext/>
-      <w:keepLines/>
-      <w:spacing w:before="40" w:after="0"/>
+      <w:spacing w:before="200" w:after="0"/>
       <w:outlineLvl w:val="6"/>
     </w:pPr>
     <w:rPr>
-      <w:rFonts w:eastAsiaTheme="majorEastAsia" w:cstheme="majorBidi"/>
-      <w:color w:val="595959" w:themeColor="text1" w:themeTint="A6"/>
+      <w:caps/>
+      <w:color w:val="31479E" w:themeColor="accent1" w:themeShade="BF"/>
+      <w:spacing w:val="10"/>
     </w:rPr>
   </w:style>
   <w:style w:type="paragraph" w:styleId="Heading8">
@@ -575,18 +1605,16 @@
     <w:semiHidden/>
     <w:unhideWhenUsed/>
     <w:qFormat/>
-    <w:rsid w:val="00CE483A"/>
+    <w:rsid w:val="00013DB6"/>
     <w:pPr>
-      <w:keepNext/>
-      <w:keepLines/>
-      <w:spacing w:after="0"/>
+      <w:spacing w:before="200" w:after="0"/>
       <w:outlineLvl w:val="7"/>
     </w:pPr>
     <w:rPr>
-      <w:rFonts w:eastAsiaTheme="majorEastAsia" w:cstheme="majorBidi"/>
-      <w:i/>
-      <w:iCs/>
-      <w:color w:val="272727" w:themeColor="text1" w:themeTint="D8"/>
+      <w:caps/>
+      <w:spacing w:val="10"/>
+      <w:sz w:val="18"/>
+      <w:szCs w:val="18"/>
     </w:rPr>
   </w:style>
   <w:style w:type="paragraph" w:styleId="Heading9">
@@ -598,16 +1626,18 @@
     <w:semiHidden/>
     <w:unhideWhenUsed/>
     <w:qFormat/>
-    <w:rsid w:val="00CE483A"/>
+    <w:rsid w:val="00013DB6"/>
     <w:pPr>
-      <w:keepNext/>
-      <w:keepLines/>
-      <w:spacing w:after="0"/>
+      <w:spacing w:before="200" w:after="0"/>
       <w:outlineLvl w:val="8"/>
     </w:pPr>
     <w:rPr>
-      <w:rFonts w:eastAsiaTheme="majorEastAsia" w:cstheme="majorBidi"/>
-      <w:color w:val="272727" w:themeColor="text1" w:themeTint="D8"/>
+      <w:i/>
+      <w:iCs/>
+      <w:caps/>
+      <w:spacing w:val="10"/>
+      <w:sz w:val="18"/>
+      <w:szCs w:val="18"/>
     </w:rPr>
   </w:style>
   <w:style w:type="character" w:default="1" w:styleId="DefaultParagraphFont">
@@ -642,12 +1672,14 @@
     <w:basedOn w:val="DefaultParagraphFont"/>
     <w:link w:val="Heading1"/>
     <w:uiPriority w:val="9"/>
-    <w:rsid w:val="00CE483A"/>
-    <w:rPr>
-      <w:rFonts w:asciiTheme="majorHAnsi" w:eastAsiaTheme="majorEastAsia" w:hAnsiTheme="majorHAnsi" w:cstheme="majorBidi"/>
-      <w:color w:val="2F5496" w:themeColor="accent1" w:themeShade="BF"/>
-      <w:sz w:val="40"/>
-      <w:szCs w:val="40"/>
+    <w:rsid w:val="00013DB6"/>
+    <w:rPr>
+      <w:caps/>
+      <w:color w:val="FFFFFF" w:themeColor="background1"/>
+      <w:spacing w:val="15"/>
+      <w:sz w:val="22"/>
+      <w:szCs w:val="22"/>
+      <w:shd w:val="clear" w:color="auto" w:fill="4E67C8" w:themeFill="accent1"/>
     </w:rPr>
   </w:style>
   <w:style w:type="character" w:customStyle="1" w:styleId="Heading2Char">
@@ -656,12 +1688,11 @@
     <w:link w:val="Heading2"/>
     <w:uiPriority w:val="9"/>
     <w:semiHidden/>
-    <w:rsid w:val="00CE483A"/>
-    <w:rPr>
-      <w:rFonts w:asciiTheme="majorHAnsi" w:eastAsiaTheme="majorEastAsia" w:hAnsiTheme="majorHAnsi" w:cstheme="majorBidi"/>
-      <w:color w:val="2F5496" w:themeColor="accent1" w:themeShade="BF"/>
-      <w:sz w:val="32"/>
-      <w:szCs w:val="32"/>
+    <w:rsid w:val="00013DB6"/>
+    <w:rPr>
+      <w:caps/>
+      <w:spacing w:val="15"/>
+      <w:shd w:val="clear" w:color="auto" w:fill="DBE0F4" w:themeFill="accent1" w:themeFillTint="33"/>
     </w:rPr>
   </w:style>
   <w:style w:type="character" w:customStyle="1" w:styleId="Heading3Char">
@@ -670,12 +1701,11 @@
     <w:link w:val="Heading3"/>
     <w:uiPriority w:val="9"/>
     <w:semiHidden/>
-    <w:rsid w:val="00CE483A"/>
-    <w:rPr>
-      <w:rFonts w:eastAsiaTheme="majorEastAsia" w:cstheme="majorBidi"/>
-      <w:color w:val="2F5496" w:themeColor="accent1" w:themeShade="BF"/>
-      <w:sz w:val="28"/>
-      <w:szCs w:val="28"/>
+    <w:rsid w:val="00013DB6"/>
+    <w:rPr>
+      <w:caps/>
+      <w:color w:val="202F69" w:themeColor="accent1" w:themeShade="7F"/>
+      <w:spacing w:val="15"/>
     </w:rPr>
   </w:style>
   <w:style w:type="character" w:customStyle="1" w:styleId="Heading4Char">
@@ -684,12 +1714,11 @@
     <w:link w:val="Heading4"/>
     <w:uiPriority w:val="9"/>
     <w:semiHidden/>
-    <w:rsid w:val="00CE483A"/>
-    <w:rPr>
-      <w:rFonts w:eastAsiaTheme="majorEastAsia" w:cstheme="majorBidi"/>
-      <w:i/>
-      <w:iCs/>
-      <w:color w:val="2F5496" w:themeColor="accent1" w:themeShade="BF"/>
+    <w:rsid w:val="00013DB6"/>
+    <w:rPr>
+      <w:caps/>
+      <w:color w:val="31479E" w:themeColor="accent1" w:themeShade="BF"/>
+      <w:spacing w:val="10"/>
     </w:rPr>
   </w:style>
   <w:style w:type="character" w:customStyle="1" w:styleId="Heading5Char">
@@ -698,10 +1727,11 @@
     <w:link w:val="Heading5"/>
     <w:uiPriority w:val="9"/>
     <w:semiHidden/>
-    <w:rsid w:val="00CE483A"/>
-    <w:rPr>
-      <w:rFonts w:eastAsiaTheme="majorEastAsia" w:cstheme="majorBidi"/>
-      <w:color w:val="2F5496" w:themeColor="accent1" w:themeShade="BF"/>
+    <w:rsid w:val="00013DB6"/>
+    <w:rPr>
+      <w:caps/>
+      <w:color w:val="31479E" w:themeColor="accent1" w:themeShade="BF"/>
+      <w:spacing w:val="10"/>
     </w:rPr>
   </w:style>
   <w:style w:type="character" w:customStyle="1" w:styleId="Heading6Char">
@@ -710,12 +1740,11 @@
     <w:link w:val="Heading6"/>
     <w:uiPriority w:val="9"/>
     <w:semiHidden/>
-    <w:rsid w:val="00CE483A"/>
-    <w:rPr>
-      <w:rFonts w:eastAsiaTheme="majorEastAsia" w:cstheme="majorBidi"/>
-      <w:i/>
-      <w:iCs/>
-      <w:color w:val="595959" w:themeColor="text1" w:themeTint="A6"/>
+    <w:rsid w:val="00013DB6"/>
+    <w:rPr>
+      <w:caps/>
+      <w:color w:val="31479E" w:themeColor="accent1" w:themeShade="BF"/>
+      <w:spacing w:val="10"/>
     </w:rPr>
   </w:style>
   <w:style w:type="character" w:customStyle="1" w:styleId="Heading7Char">
@@ -724,10 +1753,11 @@
     <w:link w:val="Heading7"/>
     <w:uiPriority w:val="9"/>
     <w:semiHidden/>
-    <w:rsid w:val="00CE483A"/>
-    <w:rPr>
-      <w:rFonts w:eastAsiaTheme="majorEastAsia" w:cstheme="majorBidi"/>
-      <w:color w:val="595959" w:themeColor="text1" w:themeTint="A6"/>
+    <w:rsid w:val="00013DB6"/>
+    <w:rPr>
+      <w:caps/>
+      <w:color w:val="31479E" w:themeColor="accent1" w:themeShade="BF"/>
+      <w:spacing w:val="10"/>
     </w:rPr>
   </w:style>
   <w:style w:type="character" w:customStyle="1" w:styleId="Heading8Char">
@@ -736,12 +1766,12 @@
     <w:link w:val="Heading8"/>
     <w:uiPriority w:val="9"/>
     <w:semiHidden/>
-    <w:rsid w:val="00CE483A"/>
-    <w:rPr>
-      <w:rFonts w:eastAsiaTheme="majorEastAsia" w:cstheme="majorBidi"/>
-      <w:i/>
-      <w:iCs/>
-      <w:color w:val="272727" w:themeColor="text1" w:themeTint="D8"/>
+    <w:rsid w:val="00013DB6"/>
+    <w:rPr>
+      <w:caps/>
+      <w:spacing w:val="10"/>
+      <w:sz w:val="18"/>
+      <w:szCs w:val="18"/>
     </w:rPr>
   </w:style>
   <w:style w:type="character" w:customStyle="1" w:styleId="Heading9Char">
@@ -750,10 +1780,14 @@
     <w:link w:val="Heading9"/>
     <w:uiPriority w:val="9"/>
     <w:semiHidden/>
-    <w:rsid w:val="00CE483A"/>
-    <w:rPr>
-      <w:rFonts w:eastAsiaTheme="majorEastAsia" w:cstheme="majorBidi"/>
-      <w:color w:val="272727" w:themeColor="text1" w:themeTint="D8"/>
+    <w:rsid w:val="00013DB6"/>
+    <w:rPr>
+      <w:i/>
+      <w:iCs/>
+      <w:caps/>
+      <w:spacing w:val="10"/>
+      <w:sz w:val="18"/>
+      <w:szCs w:val="18"/>
     </w:rPr>
   </w:style>
   <w:style w:type="paragraph" w:styleId="Title">
@@ -763,17 +1797,17 @@
     <w:link w:val="TitleChar"/>
     <w:uiPriority w:val="10"/>
     <w:qFormat/>
-    <w:rsid w:val="00CE483A"/>
+    <w:rsid w:val="00013DB6"/>
     <w:pPr>
-      <w:spacing w:after="80" w:line="240" w:lineRule="auto"/>
-      <w:contextualSpacing/>
+      <w:spacing w:before="0" w:after="0"/>
     </w:pPr>
     <w:rPr>
       <w:rFonts w:asciiTheme="majorHAnsi" w:eastAsiaTheme="majorEastAsia" w:hAnsiTheme="majorHAnsi" w:cstheme="majorBidi"/>
-      <w:spacing w:val="-10"/>
-      <w:kern w:val="28"/>
-      <w:sz w:val="56"/>
-      <w:szCs w:val="56"/>
+      <w:caps/>
+      <w:color w:val="4E67C8" w:themeColor="accent1"/>
+      <w:spacing w:val="10"/>
+      <w:sz w:val="52"/>
+      <w:szCs w:val="52"/>
     </w:rPr>
   </w:style>
   <w:style w:type="character" w:customStyle="1" w:styleId="TitleChar">
@@ -781,13 +1815,14 @@
     <w:basedOn w:val="DefaultParagraphFont"/>
     <w:link w:val="Title"/>
     <w:uiPriority w:val="10"/>
-    <w:rsid w:val="00CE483A"/>
+    <w:rsid w:val="00013DB6"/>
     <w:rPr>
       <w:rFonts w:asciiTheme="majorHAnsi" w:eastAsiaTheme="majorEastAsia" w:hAnsiTheme="majorHAnsi" w:cstheme="majorBidi"/>
-      <w:spacing w:val="-10"/>
-      <w:kern w:val="28"/>
-      <w:sz w:val="56"/>
-      <w:szCs w:val="56"/>
+      <w:caps/>
+      <w:color w:val="4E67C8" w:themeColor="accent1"/>
+      <w:spacing w:val="10"/>
+      <w:sz w:val="52"/>
+      <w:szCs w:val="52"/>
     </w:rPr>
   </w:style>
   <w:style w:type="paragraph" w:styleId="Subtitle">
@@ -797,18 +1832,16 @@
     <w:link w:val="SubtitleChar"/>
     <w:uiPriority w:val="11"/>
     <w:qFormat/>
-    <w:rsid w:val="00CE483A"/>
+    <w:rsid w:val="00013DB6"/>
     <w:pPr>
-      <w:numPr>
-        <w:ilvl w:val="1"/>
-      </w:numPr>
+      <w:spacing w:before="0" w:after="500" w:line="240" w:lineRule="auto"/>
     </w:pPr>
     <w:rPr>
-      <w:rFonts w:eastAsiaTheme="majorEastAsia" w:cstheme="majorBidi"/>
+      <w:caps/>
       <w:color w:val="595959" w:themeColor="text1" w:themeTint="A6"/>
-      <w:spacing w:val="15"/>
-      <w:sz w:val="28"/>
-      <w:szCs w:val="28"/>
+      <w:spacing w:val="10"/>
+      <w:sz w:val="21"/>
+      <w:szCs w:val="21"/>
     </w:rPr>
   </w:style>
   <w:style w:type="character" w:customStyle="1" w:styleId="SubtitleChar">
@@ -816,13 +1849,13 @@
     <w:basedOn w:val="DefaultParagraphFont"/>
     <w:link w:val="Subtitle"/>
     <w:uiPriority w:val="11"/>
-    <w:rsid w:val="00CE483A"/>
-    <w:rPr>
-      <w:rFonts w:eastAsiaTheme="majorEastAsia" w:cstheme="majorBidi"/>
+    <w:rsid w:val="00013DB6"/>
+    <w:rPr>
+      <w:caps/>
       <w:color w:val="595959" w:themeColor="text1" w:themeTint="A6"/>
-      <w:spacing w:val="15"/>
-      <w:sz w:val="28"/>
-      <w:szCs w:val="28"/>
+      <w:spacing w:val="10"/>
+      <w:sz w:val="21"/>
+      <w:szCs w:val="21"/>
     </w:rPr>
   </w:style>
   <w:style w:type="paragraph" w:styleId="Quote">
@@ -832,15 +1865,12 @@
     <w:link w:val="QuoteChar"/>
     <w:uiPriority w:val="29"/>
     <w:qFormat/>
-    <w:rsid w:val="00CE483A"/>
-    <w:pPr>
-      <w:spacing w:before="160"/>
-      <w:jc w:val="center"/>
-    </w:pPr>
+    <w:rsid w:val="00013DB6"/>
     <w:rPr>
       <w:i/>
       <w:iCs/>
-      <w:color w:val="404040" w:themeColor="text1" w:themeTint="BF"/>
+      <w:sz w:val="24"/>
+      <w:szCs w:val="24"/>
     </w:rPr>
   </w:style>
   <w:style w:type="character" w:customStyle="1" w:styleId="QuoteChar">
@@ -848,11 +1878,12 @@
     <w:basedOn w:val="DefaultParagraphFont"/>
     <w:link w:val="Quote"/>
     <w:uiPriority w:val="29"/>
-    <w:rsid w:val="00CE483A"/>
+    <w:rsid w:val="00013DB6"/>
     <w:rPr>
       <w:i/>
       <w:iCs/>
-      <w:color w:val="404040" w:themeColor="text1" w:themeTint="BF"/>
+      <w:sz w:val="24"/>
+      <w:szCs w:val="24"/>
     </w:rPr>
   </w:style>
   <w:style w:type="paragraph" w:styleId="ListParagraph">
@@ -868,14 +1899,15 @@
   </w:style>
   <w:style w:type="character" w:styleId="IntenseEmphasis">
     <w:name w:val="Intense Emphasis"/>
-    <w:basedOn w:val="DefaultParagraphFont"/>
     <w:uiPriority w:val="21"/>
     <w:qFormat/>
-    <w:rsid w:val="00CE483A"/>
-    <w:rPr>
-      <w:i/>
-      <w:iCs/>
-      <w:color w:val="2F5496" w:themeColor="accent1" w:themeShade="BF"/>
+    <w:rsid w:val="00013DB6"/>
+    <w:rPr>
+      <w:b/>
+      <w:bCs/>
+      <w:caps/>
+      <w:color w:val="202F69" w:themeColor="accent1" w:themeShade="7F"/>
+      <w:spacing w:val="10"/>
     </w:rPr>
   </w:style>
   <w:style w:type="paragraph" w:styleId="IntenseQuote">
@@ -885,20 +1917,16 @@
     <w:link w:val="IntenseQuoteChar"/>
     <w:uiPriority w:val="30"/>
     <w:qFormat/>
-    <w:rsid w:val="00CE483A"/>
+    <w:rsid w:val="00013DB6"/>
     <w:pPr>
-      <w:pBdr>
-        <w:top w:val="single" w:sz="4" w:space="10" w:color="2F5496" w:themeColor="accent1" w:themeShade="BF"/>
-        <w:bottom w:val="single" w:sz="4" w:space="10" w:color="2F5496" w:themeColor="accent1" w:themeShade="BF"/>
-      </w:pBdr>
-      <w:spacing w:before="360" w:after="360"/>
-      <w:ind w:left="864" w:right="864"/>
+      <w:spacing w:before="240" w:after="240" w:line="240" w:lineRule="auto"/>
+      <w:ind w:left="1080" w:right="1080"/>
       <w:jc w:val="center"/>
     </w:pPr>
     <w:rPr>
-      <w:i/>
-      <w:iCs/>
-      <w:color w:val="2F5496" w:themeColor="accent1" w:themeShade="BF"/>
+      <w:color w:val="4E67C8" w:themeColor="accent1"/>
+      <w:sz w:val="24"/>
+      <w:szCs w:val="24"/>
     </w:rPr>
   </w:style>
   <w:style w:type="character" w:customStyle="1" w:styleId="IntenseQuoteChar">
@@ -906,26 +1934,129 @@
     <w:basedOn w:val="DefaultParagraphFont"/>
     <w:link w:val="IntenseQuote"/>
     <w:uiPriority w:val="30"/>
-    <w:rsid w:val="00CE483A"/>
-    <w:rPr>
+    <w:rsid w:val="00013DB6"/>
+    <w:rPr>
+      <w:color w:val="4E67C8" w:themeColor="accent1"/>
+      <w:sz w:val="24"/>
+      <w:szCs w:val="24"/>
+    </w:rPr>
+  </w:style>
+  <w:style w:type="character" w:styleId="IntenseReference">
+    <w:name w:val="Intense Reference"/>
+    <w:uiPriority w:val="32"/>
+    <w:qFormat/>
+    <w:rsid w:val="00013DB6"/>
+    <w:rPr>
+      <w:b/>
+      <w:bCs/>
       <w:i/>
       <w:iCs/>
-      <w:color w:val="2F5496" w:themeColor="accent1" w:themeShade="BF"/>
-    </w:rPr>
-  </w:style>
-  <w:style w:type="character" w:styleId="IntenseReference">
-    <w:name w:val="Intense Reference"/>
-    <w:basedOn w:val="DefaultParagraphFont"/>
-    <w:uiPriority w:val="32"/>
-    <w:qFormat/>
-    <w:rsid w:val="00CE483A"/>
+      <w:caps/>
+      <w:color w:val="4E67C8" w:themeColor="accent1"/>
+    </w:rPr>
+  </w:style>
+  <w:style w:type="paragraph" w:styleId="Caption">
+    <w:name w:val="caption"/>
+    <w:basedOn w:val="Normal"/>
+    <w:next w:val="Normal"/>
+    <w:uiPriority w:val="35"/>
+    <w:semiHidden/>
+    <w:unhideWhenUsed/>
+    <w:qFormat/>
+    <w:rsid w:val="00013DB6"/>
     <w:rPr>
       <w:b/>
       <w:bCs/>
-      <w:smallCaps/>
-      <w:color w:val="2F5496" w:themeColor="accent1" w:themeShade="BF"/>
+      <w:color w:val="31479E" w:themeColor="accent1" w:themeShade="BF"/>
+      <w:sz w:val="16"/>
+      <w:szCs w:val="16"/>
+    </w:rPr>
+  </w:style>
+  <w:style w:type="character" w:styleId="Strong">
+    <w:name w:val="Strong"/>
+    <w:uiPriority w:val="22"/>
+    <w:qFormat/>
+    <w:rsid w:val="00013DB6"/>
+    <w:rPr>
+      <w:b/>
+      <w:bCs/>
+    </w:rPr>
+  </w:style>
+  <w:style w:type="character" w:styleId="Emphasis">
+    <w:name w:val="Emphasis"/>
+    <w:uiPriority w:val="20"/>
+    <w:qFormat/>
+    <w:rsid w:val="00013DB6"/>
+    <w:rPr>
+      <w:caps/>
+      <w:color w:val="202F69" w:themeColor="accent1" w:themeShade="7F"/>
       <w:spacing w:val="5"/>
     </w:rPr>
+  </w:style>
+  <w:style w:type="paragraph" w:styleId="NoSpacing">
+    <w:name w:val="No Spacing"/>
+    <w:link w:val="NoSpacingChar"/>
+    <w:uiPriority w:val="1"/>
+    <w:qFormat/>
+    <w:rsid w:val="00013DB6"/>
+    <w:pPr>
+      <w:spacing w:after="0" w:line="240" w:lineRule="auto"/>
+    </w:pPr>
+  </w:style>
+  <w:style w:type="character" w:styleId="SubtleEmphasis">
+    <w:name w:val="Subtle Emphasis"/>
+    <w:uiPriority w:val="19"/>
+    <w:qFormat/>
+    <w:rsid w:val="00013DB6"/>
+    <w:rPr>
+      <w:i/>
+      <w:iCs/>
+      <w:color w:val="202F69" w:themeColor="accent1" w:themeShade="7F"/>
+    </w:rPr>
+  </w:style>
+  <w:style w:type="character" w:styleId="SubtleReference">
+    <w:name w:val="Subtle Reference"/>
+    <w:uiPriority w:val="31"/>
+    <w:qFormat/>
+    <w:rsid w:val="00013DB6"/>
+    <w:rPr>
+      <w:b/>
+      <w:bCs/>
+      <w:color w:val="4E67C8" w:themeColor="accent1"/>
+    </w:rPr>
+  </w:style>
+  <w:style w:type="character" w:styleId="BookTitle">
+    <w:name w:val="Book Title"/>
+    <w:uiPriority w:val="33"/>
+    <w:qFormat/>
+    <w:rsid w:val="00013DB6"/>
+    <w:rPr>
+      <w:b/>
+      <w:bCs/>
+      <w:i/>
+      <w:iCs/>
+      <w:spacing w:val="0"/>
+    </w:rPr>
+  </w:style>
+  <w:style w:type="paragraph" w:styleId="TOCHeading">
+    <w:name w:val="TOC Heading"/>
+    <w:basedOn w:val="Heading1"/>
+    <w:next w:val="Normal"/>
+    <w:uiPriority w:val="39"/>
+    <w:semiHidden/>
+    <w:unhideWhenUsed/>
+    <w:qFormat/>
+    <w:rsid w:val="00013DB6"/>
+    <w:pPr>
+      <w:outlineLvl w:val="9"/>
+    </w:pPr>
+  </w:style>
+  <w:style w:type="character" w:customStyle="1" w:styleId="NoSpacingChar">
+    <w:name w:val="No Spacing Char"/>
+    <w:basedOn w:val="DefaultParagraphFont"/>
+    <w:link w:val="NoSpacing"/>
+    <w:uiPriority w:val="1"/>
+    <w:rsid w:val="00013DB6"/>
   </w:style>
 </w:styles>
 </file>
@@ -933,7 +2064,7 @@
 <file path=word/theme/theme1.xml><?xml version="1.0" encoding="utf-8"?>
 <a:theme xmlns:a="http://schemas.openxmlformats.org/drawingml/2006/main" name="Office Theme">
   <a:themeElements>
-    <a:clrScheme name="Office">
+    <a:clrScheme name="Slipstream">
       <a:dk1>
         <a:sysClr val="windowText" lastClr="000000"/>
       </a:dk1>
@@ -941,34 +2072,34 @@
         <a:sysClr val="window" lastClr="FFFFFF"/>
       </a:lt1>
       <a:dk2>
-        <a:srgbClr val="44546A"/>
+        <a:srgbClr val="212745"/>
       </a:dk2>
       <a:lt2>
-        <a:srgbClr val="E7E6E6"/>
+        <a:srgbClr val="B4DCFA"/>
       </a:lt2>
       <a:accent1>
-        <a:srgbClr val="4472C4"/>
+        <a:srgbClr val="4E67C8"/>
       </a:accent1>
       <a:accent2>
-        <a:srgbClr val="ED7D31"/>
+        <a:srgbClr val="5ECCF3"/>
       </a:accent2>
       <a:accent3>
-        <a:srgbClr val="A5A5A5"/>
+        <a:srgbClr val="A7EA52"/>
       </a:accent3>
       <a:accent4>
-        <a:srgbClr val="FFC000"/>
+        <a:srgbClr val="5DCEAF"/>
       </a:accent4>
       <a:accent5>
-        <a:srgbClr val="5B9BD5"/>
+        <a:srgbClr val="FF8021"/>
       </a:accent5>
       <a:accent6>
-        <a:srgbClr val="70AD47"/>
+        <a:srgbClr val="F14124"/>
       </a:accent6>
       <a:hlink>
-        <a:srgbClr val="0563C1"/>
+        <a:srgbClr val="56C7AA"/>
       </a:hlink>
       <a:folHlink>
-        <a:srgbClr val="954F72"/>
+        <a:srgbClr val="59A8D1"/>
       </a:folHlink>
     </a:clrScheme>
     <a:fontScheme name="Office">
@@ -1223,4 +2354,23 @@
     </a:ext>
   </a:extLst>
 </a:theme>
+</file>
+
+<file path=customXml/item1.xml><?xml version="1.0" encoding="utf-8"?>
+<CoverPageProperties xmlns="http://schemas.microsoft.com/office/2006/coverPageProps">
+  <PublishDate>2024-07-09T00:00:00</PublishDate>
+  <Abstract/>
+  <CompanyAddress>Diogo Iwasaki</CompanyAddress>
+  <CompanyPhone/>
+  <CompanyFax/>
+  <CompanyEmail/>
+</CoverPageProperties>
+</file>
+
+<file path=customXml/itemProps1.xml><?xml version="1.0" encoding="utf-8"?>
+<ds:datastoreItem xmlns:ds="http://schemas.openxmlformats.org/officeDocument/2006/customXml" ds:itemID="{55AF091B-3C7A-41E3-B477-F2FDAA23CFDA}">
+  <ds:schemaRefs>
+    <ds:schemaRef ds:uri="http://schemas.microsoft.com/office/2006/coverPageProps"/>
+  </ds:schemaRefs>
+</ds:datastoreItem>
 </file>
</xml_diff>

<commit_message>
Search still not working. Added Type option to search section.
</commit_message>
<xml_diff>
--- a/WEBD-3011_-_eCommerce_Proposal.docx
+++ b/WEBD-3011_-_eCommerce_Proposal.docx
@@ -937,7 +937,7 @@
               </mc:Choice>
               <mc:Fallback>
                 <w:pict>
-                  <v:group w14:anchorId="62279581" id="Group 115" o:spid="_x0000_s1026" style="position:absolute;margin-left:0;margin-top:0;width:18pt;height:10in;z-index:251659264;mso-width-percent:29;mso-height-percent:909;mso-left-percent:45;mso-position-horizontal-relative:page;mso-position-vertical:center;mso-position-vertical-relative:page;mso-width-percent:29;mso-height-percent:909;mso-left-percent:45" coordsize="2286,91440" o:gfxdata="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">
+                  <v:group w14:anchorId="5BC25592" id="Group 115" o:spid="_x0000_s1026" style="position:absolute;margin-left:0;margin-top:0;width:18pt;height:10in;z-index:251659264;mso-width-percent:29;mso-height-percent:909;mso-left-percent:45;mso-position-horizontal-relative:page;mso-position-vertical:center;mso-position-vertical-relative:page;mso-width-percent:29;mso-height-percent:909;mso-left-percent:45" coordsize="2286,91440" o:gfxdata="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">
                     <v:rect id="Rectangle 115" o:spid="_x0000_s1027" style="position:absolute;width:2286;height:87820;visibility:visible;mso-wrap-style:square;v-text-anchor:middle" o:gfxdata="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" fillcolor="#5eccf3 [3205]" stroked="f" strokeweight="1pt"/>
                     <v:rect id="Rectangle 116" o:spid="_x0000_s1028" style="position:absolute;top:89154;width:2286;height:2286;visibility:visible;mso-wrap-style:square;v-text-anchor:middle" o:gfxdata="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" fillcolor="#4e67c8 [3204]" stroked="f" strokeweight="1pt">
                       <o:lock v:ext="edit" aspectratio="t"/>
@@ -995,7 +995,22 @@
         <w:t xml:space="preserve">. </w:t>
       </w:r>
       <w:r>
-        <w:t xml:space="preserve">The target demographic is all-ages. Pokémon is geared toward younger people between 6-12 years, the toys and plushies also appeal to that group. Magic the Gathering is targeted toward teens up to middle-aged adults, and Lorcana is quite literally all-ages.  </w:t>
+        <w:t>Due to the wide variety of products and games available, the</w:t>
+      </w:r>
+      <w:r>
+        <w:t xml:space="preserve"> target demographic is all-ages</w:t>
+      </w:r>
+      <w:r>
+        <w:t>.</w:t>
+      </w:r>
+      <w:r>
+        <w:t xml:space="preserve"> Pokémon is geared toward younger people between 6-12 years, the toys and plushies also appeal to that group. Magic the Gathering is targeted toward teens up to middle-aged adults, and Lorcana </w:t>
+      </w:r>
+      <w:r>
+        <w:t>and the board games are</w:t>
+      </w:r>
+      <w:r>
+        <w:t xml:space="preserve"> quite literally all-ages. </w:t>
       </w:r>
     </w:p>
     <w:p>
@@ -1009,16 +1024,348 @@
         <w:t xml:space="preserve"> volunteers</w:t>
       </w:r>
       <w:r>
-        <w:t xml:space="preserve">. Currently, items are sold in-person and only displayed online </w:t>
+        <w:t xml:space="preserve">. Currently, items are sold in-person and online </w:t>
       </w:r>
       <w:r>
         <w:t>via</w:t>
       </w:r>
       <w:r>
-        <w:t xml:space="preserve"> the Weebly website builder.</w:t>
-      </w:r>
-      <w:r>
-        <w:t xml:space="preserve"> </w:t>
+        <w:t xml:space="preserve"> the </w:t>
+      </w:r>
+      <w:r>
+        <w:t xml:space="preserve">current website created with the </w:t>
+      </w:r>
+      <w:r>
+        <w:t>Weebly website builder.</w:t>
+      </w:r>
+    </w:p>
+    <w:p>
+      <w:r>
+        <w:t>For this project to be accepted, the following criteria must be met:</w:t>
+      </w:r>
+    </w:p>
+    <w:p>
+      <w:pPr>
+        <w:pStyle w:val="ListParagraph"/>
+        <w:numPr>
+          <w:ilvl w:val="0"/>
+          <w:numId w:val="3"/>
+        </w:numPr>
+      </w:pPr>
+      <w:r>
+        <w:t>Full integration with Square for inventory tracking both online and in-store.</w:t>
+      </w:r>
+    </w:p>
+    <w:p>
+      <w:pPr>
+        <w:pStyle w:val="ListParagraph"/>
+        <w:numPr>
+          <w:ilvl w:val="0"/>
+          <w:numId w:val="3"/>
+        </w:numPr>
+      </w:pPr>
+      <w:r>
+        <w:t>Admin portal</w:t>
+      </w:r>
+    </w:p>
+    <w:p>
+      <w:pPr>
+        <w:pStyle w:val="ListParagraph"/>
+        <w:numPr>
+          <w:ilvl w:val="1"/>
+          <w:numId w:val="3"/>
+        </w:numPr>
+      </w:pPr>
+      <w:r>
+        <w:t>Register and delete admin users</w:t>
+      </w:r>
+    </w:p>
+    <w:p>
+      <w:pPr>
+        <w:pStyle w:val="ListParagraph"/>
+        <w:numPr>
+          <w:ilvl w:val="1"/>
+          <w:numId w:val="3"/>
+        </w:numPr>
+      </w:pPr>
+      <w:r>
+        <w:t>Delete users</w:t>
+      </w:r>
+    </w:p>
+    <w:p>
+      <w:pPr>
+        <w:pStyle w:val="ListParagraph"/>
+        <w:numPr>
+          <w:ilvl w:val="1"/>
+          <w:numId w:val="3"/>
+        </w:numPr>
+      </w:pPr>
+      <w:r>
+        <w:t>Add, edit, delete inventory and sections</w:t>
+      </w:r>
+    </w:p>
+    <w:p>
+      <w:pPr>
+        <w:pStyle w:val="ListParagraph"/>
+        <w:numPr>
+          <w:ilvl w:val="2"/>
+          <w:numId w:val="3"/>
+        </w:numPr>
+      </w:pPr>
+      <w:r>
+        <w:t>Title</w:t>
+      </w:r>
+    </w:p>
+    <w:p>
+      <w:pPr>
+        <w:pStyle w:val="ListParagraph"/>
+        <w:numPr>
+          <w:ilvl w:val="2"/>
+          <w:numId w:val="3"/>
+        </w:numPr>
+      </w:pPr>
+      <w:r>
+        <w:t>Image</w:t>
+      </w:r>
+    </w:p>
+    <w:p>
+      <w:pPr>
+        <w:pStyle w:val="ListParagraph"/>
+        <w:numPr>
+          <w:ilvl w:val="2"/>
+          <w:numId w:val="3"/>
+        </w:numPr>
+      </w:pPr>
+      <w:r>
+        <w:t>Price</w:t>
+      </w:r>
+    </w:p>
+    <w:p>
+      <w:pPr>
+        <w:pStyle w:val="ListParagraph"/>
+        <w:numPr>
+          <w:ilvl w:val="2"/>
+          <w:numId w:val="3"/>
+        </w:numPr>
+      </w:pPr>
+      <w:r>
+        <w:t>Foil/Collectors/Limited/Extended/etc</w:t>
+      </w:r>
+      <w:r>
+        <w:t>.</w:t>
+      </w:r>
+    </w:p>
+    <w:p>
+      <w:pPr>
+        <w:pStyle w:val="ListParagraph"/>
+        <w:numPr>
+          <w:ilvl w:val="2"/>
+          <w:numId w:val="3"/>
+        </w:numPr>
+      </w:pPr>
+      <w:r>
+        <w:t>Display message when stock is low</w:t>
+      </w:r>
+    </w:p>
+    <w:p>
+      <w:pPr>
+        <w:pStyle w:val="ListParagraph"/>
+        <w:numPr>
+          <w:ilvl w:val="2"/>
+          <w:numId w:val="3"/>
+        </w:numPr>
+      </w:pPr>
+      <w:r>
+        <w:t>Quantity box</w:t>
+      </w:r>
+    </w:p>
+    <w:p>
+      <w:pPr>
+        <w:pStyle w:val="ListParagraph"/>
+        <w:numPr>
+          <w:ilvl w:val="2"/>
+          <w:numId w:val="3"/>
+        </w:numPr>
+      </w:pPr>
+      <w:r>
+        <w:t>Add to Cart</w:t>
+      </w:r>
+    </w:p>
+    <w:p>
+      <w:pPr>
+        <w:pStyle w:val="ListParagraph"/>
+        <w:numPr>
+          <w:ilvl w:val="0"/>
+          <w:numId w:val="3"/>
+        </w:numPr>
+      </w:pPr>
+      <w:r>
+        <w:t>Breadcrumb menu</w:t>
+      </w:r>
+    </w:p>
+    <w:p>
+      <w:pPr>
+        <w:pStyle w:val="ListParagraph"/>
+        <w:numPr>
+          <w:ilvl w:val="0"/>
+          <w:numId w:val="3"/>
+        </w:numPr>
+      </w:pPr>
+      <w:r>
+        <w:t>Sections displayed as grid</w:t>
+      </w:r>
+    </w:p>
+    <w:p>
+      <w:pPr>
+        <w:pStyle w:val="ListParagraph"/>
+        <w:numPr>
+          <w:ilvl w:val="0"/>
+          <w:numId w:val="3"/>
+        </w:numPr>
+      </w:pPr>
+      <w:r>
+        <w:t>Search results and filters displayed as grid</w:t>
+      </w:r>
+    </w:p>
+    <w:p>
+      <w:pPr>
+        <w:pStyle w:val="ListParagraph"/>
+        <w:numPr>
+          <w:ilvl w:val="0"/>
+          <w:numId w:val="3"/>
+        </w:numPr>
+      </w:pPr>
+      <w:r>
+        <w:t>Event calendar</w:t>
+      </w:r>
+    </w:p>
+    <w:p>
+      <w:pPr>
+        <w:pStyle w:val="ListParagraph"/>
+        <w:numPr>
+          <w:ilvl w:val="0"/>
+          <w:numId w:val="3"/>
+        </w:numPr>
+      </w:pPr>
+      <w:r>
+        <w:t>Location and map</w:t>
+      </w:r>
+    </w:p>
+    <w:p>
+      <w:pPr>
+        <w:pStyle w:val="ListParagraph"/>
+        <w:numPr>
+          <w:ilvl w:val="0"/>
+          <w:numId w:val="3"/>
+        </w:numPr>
+      </w:pPr>
+      <w:r>
+        <w:t>Store play</w:t>
+      </w:r>
+    </w:p>
+    <w:p>
+      <w:pPr>
+        <w:pStyle w:val="ListParagraph"/>
+        <w:numPr>
+          <w:ilvl w:val="0"/>
+          <w:numId w:val="3"/>
+        </w:numPr>
+      </w:pPr>
+      <w:r>
+        <w:t>About</w:t>
+      </w:r>
+    </w:p>
+    <w:p>
+      <w:pPr>
+        <w:pStyle w:val="ListParagraph"/>
+        <w:numPr>
+          <w:ilvl w:val="0"/>
+          <w:numId w:val="3"/>
+        </w:numPr>
+      </w:pPr>
+      <w:r>
+        <w:t>Contact</w:t>
+      </w:r>
+    </w:p>
+    <w:p>
+      <w:pPr>
+        <w:pStyle w:val="ListParagraph"/>
+        <w:numPr>
+          <w:ilvl w:val="0"/>
+          <w:numId w:val="3"/>
+        </w:numPr>
+      </w:pPr>
+      <w:r>
+        <w:t>User login</w:t>
+      </w:r>
+    </w:p>
+    <w:p>
+      <w:pPr>
+        <w:pStyle w:val="ListParagraph"/>
+        <w:numPr>
+          <w:ilvl w:val="1"/>
+          <w:numId w:val="3"/>
+        </w:numPr>
+      </w:pPr>
+      <w:r>
+        <w:t>Expediting purchases</w:t>
+      </w:r>
+    </w:p>
+    <w:p>
+      <w:pPr>
+        <w:pStyle w:val="ListParagraph"/>
+        <w:numPr>
+          <w:ilvl w:val="1"/>
+          <w:numId w:val="3"/>
+        </w:numPr>
+      </w:pPr>
+      <w:r>
+        <w:t>Sign up for store events and games</w:t>
+      </w:r>
+    </w:p>
+    <w:p>
+      <w:pPr>
+        <w:pStyle w:val="ListParagraph"/>
+        <w:numPr>
+          <w:ilvl w:val="1"/>
+          <w:numId w:val="3"/>
+        </w:numPr>
+      </w:pPr>
+      <w:r>
+        <w:t>Update contact info, email address, payment info</w:t>
+      </w:r>
+    </w:p>
+    <w:p>
+      <w:pPr>
+        <w:pStyle w:val="ListParagraph"/>
+        <w:numPr>
+          <w:ilvl w:val="1"/>
+          <w:numId w:val="3"/>
+        </w:numPr>
+      </w:pPr>
+      <w:r>
+        <w:t>Delete account</w:t>
+      </w:r>
+    </w:p>
+    <w:p>
+      <w:r>
+        <w:br w:type="page"/>
+      </w:r>
+    </w:p>
+    <w:p>
+      <w:pPr>
+        <w:pStyle w:val="Heading1"/>
+      </w:pPr>
+      <w:r>
+        <w:t>Database Structure</w:t>
+      </w:r>
+    </w:p>
+    <w:p>
+      <w:pPr>
+        <w:pStyle w:val="Heading2"/>
+      </w:pPr>
+      <w:r>
+        <w:t>Products</w:t>
       </w:r>
     </w:p>
     <w:sectPr>
@@ -1031,6 +1378,359 @@
     </w:sectPr>
   </w:body>
 </w:document>
+</file>
+
+<file path=word/numbering.xml><?xml version="1.0" encoding="utf-8"?>
+<w:numbering xmlns:wpc="http://schemas.microsoft.com/office/word/2010/wordprocessingCanvas" xmlns:cx="http://schemas.microsoft.com/office/drawing/2014/chartex" xmlns:cx1="http://schemas.microsoft.com/office/drawing/2015/9/8/chartex" xmlns:cx2="http://schemas.microsoft.com/office/drawing/2015/10/21/chartex" xmlns:cx3="http://schemas.microsoft.com/office/drawing/2016/5/9/chartex" xmlns:cx4="http://schemas.microsoft.com/office/drawing/2016/5/10/chartex" xmlns:cx5="http://schemas.microsoft.com/office/drawing/2016/5/11/chartex" xmlns:cx6="http://schemas.microsoft.com/office/drawing/2016/5/12/chartex" xmlns:cx7="http://schemas.microsoft.com/office/drawing/2016/5/13/chartex" xmlns:cx8="http://schemas.microsoft.com/office/drawing/2016/5/14/chartex" xmlns:mc="http://schemas.openxmlformats.org/markup-compatibility/2006" xmlns:aink="http://schemas.microsoft.com/office/drawing/2016/ink" xmlns:am3d="http://schemas.microsoft.com/office/drawing/2017/model3d" xmlns:o="urn:schemas-microsoft-com:office:office" xmlns:oel="http://schemas.microsoft.com/office/2019/extlst" xmlns:r="http://schemas.openxmlformats.org/officeDocument/2006/relationships" xmlns:m="http://schemas.openxmlformats.org/officeDocument/2006/math" xmlns:v="urn:schemas-microsoft-com:vml" xmlns:wp14="http://schemas.microsoft.com/office/word/2010/wordprocessingDrawing" xmlns:wp="http://schemas.openxmlformats.org/drawingml/2006/wordprocessingDrawing" xmlns:w10="urn:schemas-microsoft-com:office:word" xmlns:w="http://schemas.openxmlformats.org/wordprocessingml/2006/main" xmlns:w14="http://schemas.microsoft.com/office/word/2010/wordml" xmlns:w15="http://schemas.microsoft.com/office/word/2012/wordml" xmlns:w16cex="http://schemas.microsoft.com/office/word/2018/wordml/cex" xmlns:w16cid="http://schemas.microsoft.com/office/word/2016/wordml/cid" xmlns:w16="http://schemas.microsoft.com/office/word/2018/wordml" xmlns:w16du="http://schemas.microsoft.com/office/word/2023/wordml/word16du" xmlns:w16sdtdh="http://schemas.microsoft.com/office/word/2020/wordml/sdtdatahash" xmlns:w16se="http://schemas.microsoft.com/office/word/2015/wordml/symex" xmlns:wpg="http://schemas.microsoft.com/office/word/2010/wordprocessingGroup" xmlns:wpi="http://schemas.microsoft.com/office/word/2010/wordprocessingInk" xmlns:wne="http://schemas.microsoft.com/office/word/2006/wordml" xmlns:wps="http://schemas.microsoft.com/office/word/2010/wordprocessingShape" mc:Ignorable="w14 w15 w16se w16cid w16 w16cex w16sdtdh w16du wp14">
+  <w:abstractNum w:abstractNumId="0" w15:restartNumberingAfterBreak="0">
+    <w:nsid w:val="1C9E0DD2"/>
+    <w:multiLevelType w:val="hybridMultilevel"/>
+    <w:tmpl w:val="D6D68C18"/>
+    <w:lvl w:ilvl="0" w:tplc="10090001">
+      <w:start w:val="1"/>
+      <w:numFmt w:val="bullet"/>
+      <w:lvlText w:val=""/>
+      <w:lvlJc w:val="left"/>
+      <w:pPr>
+        <w:ind w:left="720" w:hanging="360"/>
+      </w:pPr>
+      <w:rPr>
+        <w:rFonts w:ascii="Symbol" w:hAnsi="Symbol" w:hint="default"/>
+      </w:rPr>
+    </w:lvl>
+    <w:lvl w:ilvl="1" w:tplc="10090003" w:tentative="1">
+      <w:start w:val="1"/>
+      <w:numFmt w:val="bullet"/>
+      <w:lvlText w:val="o"/>
+      <w:lvlJc w:val="left"/>
+      <w:pPr>
+        <w:ind w:left="1440" w:hanging="360"/>
+      </w:pPr>
+      <w:rPr>
+        <w:rFonts w:ascii="Courier New" w:hAnsi="Courier New" w:cs="Courier New" w:hint="default"/>
+      </w:rPr>
+    </w:lvl>
+    <w:lvl w:ilvl="2" w:tplc="10090005" w:tentative="1">
+      <w:start w:val="1"/>
+      <w:numFmt w:val="bullet"/>
+      <w:lvlText w:val=""/>
+      <w:lvlJc w:val="left"/>
+      <w:pPr>
+        <w:ind w:left="2160" w:hanging="360"/>
+      </w:pPr>
+      <w:rPr>
+        <w:rFonts w:ascii="Wingdings" w:hAnsi="Wingdings" w:hint="default"/>
+      </w:rPr>
+    </w:lvl>
+    <w:lvl w:ilvl="3" w:tplc="10090001" w:tentative="1">
+      <w:start w:val="1"/>
+      <w:numFmt w:val="bullet"/>
+      <w:lvlText w:val=""/>
+      <w:lvlJc w:val="left"/>
+      <w:pPr>
+        <w:ind w:left="2880" w:hanging="360"/>
+      </w:pPr>
+      <w:rPr>
+        <w:rFonts w:ascii="Symbol" w:hAnsi="Symbol" w:hint="default"/>
+      </w:rPr>
+    </w:lvl>
+    <w:lvl w:ilvl="4" w:tplc="10090003" w:tentative="1">
+      <w:start w:val="1"/>
+      <w:numFmt w:val="bullet"/>
+      <w:lvlText w:val="o"/>
+      <w:lvlJc w:val="left"/>
+      <w:pPr>
+        <w:ind w:left="3600" w:hanging="360"/>
+      </w:pPr>
+      <w:rPr>
+        <w:rFonts w:ascii="Courier New" w:hAnsi="Courier New" w:cs="Courier New" w:hint="default"/>
+      </w:rPr>
+    </w:lvl>
+    <w:lvl w:ilvl="5" w:tplc="10090005" w:tentative="1">
+      <w:start w:val="1"/>
+      <w:numFmt w:val="bullet"/>
+      <w:lvlText w:val=""/>
+      <w:lvlJc w:val="left"/>
+      <w:pPr>
+        <w:ind w:left="4320" w:hanging="360"/>
+      </w:pPr>
+      <w:rPr>
+        <w:rFonts w:ascii="Wingdings" w:hAnsi="Wingdings" w:hint="default"/>
+      </w:rPr>
+    </w:lvl>
+    <w:lvl w:ilvl="6" w:tplc="10090001" w:tentative="1">
+      <w:start w:val="1"/>
+      <w:numFmt w:val="bullet"/>
+      <w:lvlText w:val=""/>
+      <w:lvlJc w:val="left"/>
+      <w:pPr>
+        <w:ind w:left="5040" w:hanging="360"/>
+      </w:pPr>
+      <w:rPr>
+        <w:rFonts w:ascii="Symbol" w:hAnsi="Symbol" w:hint="default"/>
+      </w:rPr>
+    </w:lvl>
+    <w:lvl w:ilvl="7" w:tplc="10090003" w:tentative="1">
+      <w:start w:val="1"/>
+      <w:numFmt w:val="bullet"/>
+      <w:lvlText w:val="o"/>
+      <w:lvlJc w:val="left"/>
+      <w:pPr>
+        <w:ind w:left="5760" w:hanging="360"/>
+      </w:pPr>
+      <w:rPr>
+        <w:rFonts w:ascii="Courier New" w:hAnsi="Courier New" w:cs="Courier New" w:hint="default"/>
+      </w:rPr>
+    </w:lvl>
+    <w:lvl w:ilvl="8" w:tplc="10090005" w:tentative="1">
+      <w:start w:val="1"/>
+      <w:numFmt w:val="bullet"/>
+      <w:lvlText w:val=""/>
+      <w:lvlJc w:val="left"/>
+      <w:pPr>
+        <w:ind w:left="6480" w:hanging="360"/>
+      </w:pPr>
+      <w:rPr>
+        <w:rFonts w:ascii="Wingdings" w:hAnsi="Wingdings" w:hint="default"/>
+      </w:rPr>
+    </w:lvl>
+  </w:abstractNum>
+  <w:abstractNum w:abstractNumId="1" w15:restartNumberingAfterBreak="0">
+    <w:nsid w:val="54713699"/>
+    <w:multiLevelType w:val="hybridMultilevel"/>
+    <w:tmpl w:val="9654A6BC"/>
+    <w:lvl w:ilvl="0" w:tplc="10090001">
+      <w:start w:val="1"/>
+      <w:numFmt w:val="bullet"/>
+      <w:lvlText w:val=""/>
+      <w:lvlJc w:val="left"/>
+      <w:pPr>
+        <w:ind w:left="720" w:hanging="360"/>
+      </w:pPr>
+      <w:rPr>
+        <w:rFonts w:ascii="Symbol" w:hAnsi="Symbol" w:hint="default"/>
+      </w:rPr>
+    </w:lvl>
+    <w:lvl w:ilvl="1" w:tplc="10090003">
+      <w:start w:val="1"/>
+      <w:numFmt w:val="bullet"/>
+      <w:lvlText w:val="o"/>
+      <w:lvlJc w:val="left"/>
+      <w:pPr>
+        <w:ind w:left="1440" w:hanging="360"/>
+      </w:pPr>
+      <w:rPr>
+        <w:rFonts w:ascii="Courier New" w:hAnsi="Courier New" w:cs="Courier New" w:hint="default"/>
+      </w:rPr>
+    </w:lvl>
+    <w:lvl w:ilvl="2" w:tplc="10090005">
+      <w:start w:val="1"/>
+      <w:numFmt w:val="bullet"/>
+      <w:lvlText w:val=""/>
+      <w:lvlJc w:val="left"/>
+      <w:pPr>
+        <w:ind w:left="2160" w:hanging="360"/>
+      </w:pPr>
+      <w:rPr>
+        <w:rFonts w:ascii="Wingdings" w:hAnsi="Wingdings" w:hint="default"/>
+      </w:rPr>
+    </w:lvl>
+    <w:lvl w:ilvl="3" w:tplc="10090001" w:tentative="1">
+      <w:start w:val="1"/>
+      <w:numFmt w:val="bullet"/>
+      <w:lvlText w:val=""/>
+      <w:lvlJc w:val="left"/>
+      <w:pPr>
+        <w:ind w:left="2880" w:hanging="360"/>
+      </w:pPr>
+      <w:rPr>
+        <w:rFonts w:ascii="Symbol" w:hAnsi="Symbol" w:hint="default"/>
+      </w:rPr>
+    </w:lvl>
+    <w:lvl w:ilvl="4" w:tplc="10090003" w:tentative="1">
+      <w:start w:val="1"/>
+      <w:numFmt w:val="bullet"/>
+      <w:lvlText w:val="o"/>
+      <w:lvlJc w:val="left"/>
+      <w:pPr>
+        <w:ind w:left="3600" w:hanging="360"/>
+      </w:pPr>
+      <w:rPr>
+        <w:rFonts w:ascii="Courier New" w:hAnsi="Courier New" w:cs="Courier New" w:hint="default"/>
+      </w:rPr>
+    </w:lvl>
+    <w:lvl w:ilvl="5" w:tplc="10090005" w:tentative="1">
+      <w:start w:val="1"/>
+      <w:numFmt w:val="bullet"/>
+      <w:lvlText w:val=""/>
+      <w:lvlJc w:val="left"/>
+      <w:pPr>
+        <w:ind w:left="4320" w:hanging="360"/>
+      </w:pPr>
+      <w:rPr>
+        <w:rFonts w:ascii="Wingdings" w:hAnsi="Wingdings" w:hint="default"/>
+      </w:rPr>
+    </w:lvl>
+    <w:lvl w:ilvl="6" w:tplc="10090001" w:tentative="1">
+      <w:start w:val="1"/>
+      <w:numFmt w:val="bullet"/>
+      <w:lvlText w:val=""/>
+      <w:lvlJc w:val="left"/>
+      <w:pPr>
+        <w:ind w:left="5040" w:hanging="360"/>
+      </w:pPr>
+      <w:rPr>
+        <w:rFonts w:ascii="Symbol" w:hAnsi="Symbol" w:hint="default"/>
+      </w:rPr>
+    </w:lvl>
+    <w:lvl w:ilvl="7" w:tplc="10090003" w:tentative="1">
+      <w:start w:val="1"/>
+      <w:numFmt w:val="bullet"/>
+      <w:lvlText w:val="o"/>
+      <w:lvlJc w:val="left"/>
+      <w:pPr>
+        <w:ind w:left="5760" w:hanging="360"/>
+      </w:pPr>
+      <w:rPr>
+        <w:rFonts w:ascii="Courier New" w:hAnsi="Courier New" w:cs="Courier New" w:hint="default"/>
+      </w:rPr>
+    </w:lvl>
+    <w:lvl w:ilvl="8" w:tplc="10090005" w:tentative="1">
+      <w:start w:val="1"/>
+      <w:numFmt w:val="bullet"/>
+      <w:lvlText w:val=""/>
+      <w:lvlJc w:val="left"/>
+      <w:pPr>
+        <w:ind w:left="6480" w:hanging="360"/>
+      </w:pPr>
+      <w:rPr>
+        <w:rFonts w:ascii="Wingdings" w:hAnsi="Wingdings" w:hint="default"/>
+      </w:rPr>
+    </w:lvl>
+  </w:abstractNum>
+  <w:abstractNum w:abstractNumId="2" w15:restartNumberingAfterBreak="0">
+    <w:nsid w:val="69E82EA4"/>
+    <w:multiLevelType w:val="hybridMultilevel"/>
+    <w:tmpl w:val="1752090A"/>
+    <w:lvl w:ilvl="0" w:tplc="10090001">
+      <w:start w:val="1"/>
+      <w:numFmt w:val="bullet"/>
+      <w:lvlText w:val=""/>
+      <w:lvlJc w:val="left"/>
+      <w:pPr>
+        <w:ind w:left="360" w:hanging="360"/>
+      </w:pPr>
+      <w:rPr>
+        <w:rFonts w:ascii="Symbol" w:hAnsi="Symbol" w:hint="default"/>
+      </w:rPr>
+    </w:lvl>
+    <w:lvl w:ilvl="1" w:tplc="10090003" w:tentative="1">
+      <w:start w:val="1"/>
+      <w:numFmt w:val="bullet"/>
+      <w:lvlText w:val="o"/>
+      <w:lvlJc w:val="left"/>
+      <w:pPr>
+        <w:ind w:left="1080" w:hanging="360"/>
+      </w:pPr>
+      <w:rPr>
+        <w:rFonts w:ascii="Courier New" w:hAnsi="Courier New" w:cs="Courier New" w:hint="default"/>
+      </w:rPr>
+    </w:lvl>
+    <w:lvl w:ilvl="2" w:tplc="10090005" w:tentative="1">
+      <w:start w:val="1"/>
+      <w:numFmt w:val="bullet"/>
+      <w:lvlText w:val=""/>
+      <w:lvlJc w:val="left"/>
+      <w:pPr>
+        <w:ind w:left="1800" w:hanging="360"/>
+      </w:pPr>
+      <w:rPr>
+        <w:rFonts w:ascii="Wingdings" w:hAnsi="Wingdings" w:hint="default"/>
+      </w:rPr>
+    </w:lvl>
+    <w:lvl w:ilvl="3" w:tplc="10090001" w:tentative="1">
+      <w:start w:val="1"/>
+      <w:numFmt w:val="bullet"/>
+      <w:lvlText w:val=""/>
+      <w:lvlJc w:val="left"/>
+      <w:pPr>
+        <w:ind w:left="2520" w:hanging="360"/>
+      </w:pPr>
+      <w:rPr>
+        <w:rFonts w:ascii="Symbol" w:hAnsi="Symbol" w:hint="default"/>
+      </w:rPr>
+    </w:lvl>
+    <w:lvl w:ilvl="4" w:tplc="10090003" w:tentative="1">
+      <w:start w:val="1"/>
+      <w:numFmt w:val="bullet"/>
+      <w:lvlText w:val="o"/>
+      <w:lvlJc w:val="left"/>
+      <w:pPr>
+        <w:ind w:left="3240" w:hanging="360"/>
+      </w:pPr>
+      <w:rPr>
+        <w:rFonts w:ascii="Courier New" w:hAnsi="Courier New" w:cs="Courier New" w:hint="default"/>
+      </w:rPr>
+    </w:lvl>
+    <w:lvl w:ilvl="5" w:tplc="10090005" w:tentative="1">
+      <w:start w:val="1"/>
+      <w:numFmt w:val="bullet"/>
+      <w:lvlText w:val=""/>
+      <w:lvlJc w:val="left"/>
+      <w:pPr>
+        <w:ind w:left="3960" w:hanging="360"/>
+      </w:pPr>
+      <w:rPr>
+        <w:rFonts w:ascii="Wingdings" w:hAnsi="Wingdings" w:hint="default"/>
+      </w:rPr>
+    </w:lvl>
+    <w:lvl w:ilvl="6" w:tplc="10090001" w:tentative="1">
+      <w:start w:val="1"/>
+      <w:numFmt w:val="bullet"/>
+      <w:lvlText w:val=""/>
+      <w:lvlJc w:val="left"/>
+      <w:pPr>
+        <w:ind w:left="4680" w:hanging="360"/>
+      </w:pPr>
+      <w:rPr>
+        <w:rFonts w:ascii="Symbol" w:hAnsi="Symbol" w:hint="default"/>
+      </w:rPr>
+    </w:lvl>
+    <w:lvl w:ilvl="7" w:tplc="10090003" w:tentative="1">
+      <w:start w:val="1"/>
+      <w:numFmt w:val="bullet"/>
+      <w:lvlText w:val="o"/>
+      <w:lvlJc w:val="left"/>
+      <w:pPr>
+        <w:ind w:left="5400" w:hanging="360"/>
+      </w:pPr>
+      <w:rPr>
+        <w:rFonts w:ascii="Courier New" w:hAnsi="Courier New" w:cs="Courier New" w:hint="default"/>
+      </w:rPr>
+    </w:lvl>
+    <w:lvl w:ilvl="8" w:tplc="10090005" w:tentative="1">
+      <w:start w:val="1"/>
+      <w:numFmt w:val="bullet"/>
+      <w:lvlText w:val=""/>
+      <w:lvlJc w:val="left"/>
+      <w:pPr>
+        <w:ind w:left="6120" w:hanging="360"/>
+      </w:pPr>
+      <w:rPr>
+        <w:rFonts w:ascii="Wingdings" w:hAnsi="Wingdings" w:hint="default"/>
+      </w:rPr>
+    </w:lvl>
+  </w:abstractNum>
+  <w:num w:numId="1" w16cid:durableId="353919856">
+    <w:abstractNumId w:val="0"/>
+  </w:num>
+  <w:num w:numId="2" w16cid:durableId="535241866">
+    <w:abstractNumId w:val="2"/>
+  </w:num>
+  <w:num w:numId="3" w16cid:durableId="1342123766">
+    <w:abstractNumId w:val="1"/>
+  </w:num>
+</w:numbering>
 </file>
 
 <file path=word/styles.xml><?xml version="1.0" encoding="utf-8"?>
@@ -1464,7 +2164,6 @@
     <w:next w:val="Normal"/>
     <w:link w:val="Heading2Char"/>
     <w:uiPriority w:val="9"/>
-    <w:semiHidden/>
     <w:unhideWhenUsed/>
     <w:qFormat/>
     <w:rsid w:val="00013DB6"/>
@@ -1687,7 +2386,6 @@
     <w:basedOn w:val="DefaultParagraphFont"/>
     <w:link w:val="Heading2"/>
     <w:uiPriority w:val="9"/>
-    <w:semiHidden/>
     <w:rsid w:val="00013DB6"/>
     <w:rPr>
       <w:caps/>
@@ -2367,10 +3065,22 @@
 </CoverPageProperties>
 </file>
 
+<file path=customXml/item2.xml><?xml version="1.0" encoding="utf-8"?>
+<b:Sources xmlns:b="http://schemas.openxmlformats.org/officeDocument/2006/bibliography" xmlns="http://schemas.openxmlformats.org/officeDocument/2006/bibliography" SelectedStyle="\APASixthEditionOfficeOnline.xsl" StyleName="APA" Version="6"/>
+</file>
+
 <file path=customXml/itemProps1.xml><?xml version="1.0" encoding="utf-8"?>
 <ds:datastoreItem xmlns:ds="http://schemas.openxmlformats.org/officeDocument/2006/customXml" ds:itemID="{55AF091B-3C7A-41E3-B477-F2FDAA23CFDA}">
   <ds:schemaRefs>
     <ds:schemaRef ds:uri="http://schemas.microsoft.com/office/2006/coverPageProps"/>
   </ds:schemaRefs>
 </ds:datastoreItem>
+</file>
+
+<file path=customXml/itemProps2.xml><?xml version="1.0" encoding="utf-8"?>
+<ds:datastoreItem xmlns:ds="http://schemas.openxmlformats.org/officeDocument/2006/customXml" ds:itemID="{C39B2AE3-5D46-4690-BA91-69278FB5D261}">
+  <ds:schemaRefs>
+    <ds:schemaRef ds:uri="http://schemas.openxmlformats.org/officeDocument/2006/bibliography"/>
+  </ds:schemaRefs>
+</ds:datastoreItem>
 </file>
</xml_diff>

<commit_message>
updating files after being away from project for a couple of days
</commit_message>
<xml_diff>
--- a/WEBD-3011_-_eCommerce_Proposal.docx
+++ b/WEBD-3011_-_eCommerce_Proposal.docx
@@ -10,6 +10,7 @@
           <w:docPartUnique/>
         </w:docPartObj>
       </w:sdtPr>
+      <w:sdtEndPr/>
       <w:sdtContent>
         <w:p/>
         <w:p>
@@ -104,6 +105,7 @@
                                     <w:calendar w:val="gregorian"/>
                                   </w:date>
                                 </w:sdtPr>
+                                <w:sdtEndPr/>
                                 <w:sdtContent>
                                   <w:p>
                                     <w:pPr>
@@ -296,6 +298,7 @@
                                   <w:dataBinding w:prefixMappings="xmlns:ns0='http://purl.org/dc/elements/1.1/' xmlns:ns1='http://schemas.openxmlformats.org/package/2006/metadata/core-properties' " w:xpath="/ns1:coreProperties[1]/ns0:creator[1]" w:storeItemID="{6C3C8BC8-F283-45AE-878A-BAB7291924A1}"/>
                                   <w:text/>
                                 </w:sdtPr>
+                                <w:sdtEndPr/>
                                 <w:sdtContent>
                                   <w:p>
                                     <w:pPr>
@@ -343,6 +346,7 @@
                                     <w:dataBinding w:prefixMappings="xmlns:ns0='http://schemas.openxmlformats.org/officeDocument/2006/extended-properties' " w:xpath="/ns0:Properties[1]/ns0:Company[1]" w:storeItemID="{6668398D-A668-4E3E-A5EB-62B293D839F1}"/>
                                     <w:text/>
                                   </w:sdtPr>
+                                  <w:sdtEndPr/>
                                   <w:sdtContent>
                                     <w:r>
                                       <w:rPr>
@@ -377,6 +381,7 @@
                                     <w:dataBinding w:prefixMappings="xmlns:ns0='http://schemas.microsoft.com/office/2006/coverPageProps' " w:xpath="/ns0:CoverPageProperties[1]/ns0:CompanyAddress[1]" w:storeItemID="{55AF091B-3C7A-41E3-B477-F2FDAA23CFDA}"/>
                                     <w:text/>
                                   </w:sdtPr>
+                                  <w:sdtEndPr/>
                                   <w:sdtContent>
                                     <w:r>
                                       <w:rPr>
@@ -638,6 +643,7 @@
                                     <w:dataBinding w:prefixMappings="xmlns:ns0='http://purl.org/dc/elements/1.1/' xmlns:ns1='http://schemas.openxmlformats.org/package/2006/metadata/core-properties' " w:xpath="/ns1:coreProperties[1]/ns0:title[1]" w:storeItemID="{6C3C8BC8-F283-45AE-878A-BAB7291924A1}"/>
                                     <w:text w:multiLine="1"/>
                                   </w:sdtPr>
+                                  <w:sdtEndPr/>
                                   <w:sdtContent>
                                     <w:r>
                                       <w:rPr>
@@ -665,6 +671,7 @@
                                   <w:dataBinding w:prefixMappings="xmlns:ns0='http://purl.org/dc/elements/1.1/' xmlns:ns1='http://schemas.openxmlformats.org/package/2006/metadata/core-properties' " w:xpath="/ns1:coreProperties[1]/ns0:subject[1]" w:storeItemID="{6C3C8BC8-F283-45AE-878A-BAB7291924A1}"/>
                                   <w:text/>
                                 </w:sdtPr>
+                                <w:sdtEndPr/>
                                 <w:sdtContent>
                                   <w:p>
                                     <w:pPr>
@@ -1357,6 +1364,7 @@
         <w:pStyle w:val="Heading1"/>
       </w:pPr>
       <w:r>
+        <w:lastRenderedPageBreak/>
         <w:t>Database Structure</w:t>
       </w:r>
     </w:p>
@@ -1365,7 +1373,130 @@
         <w:pStyle w:val="Heading2"/>
       </w:pPr>
       <w:r>
-        <w:t>Products</w:t>
+        <w:rPr>
+          <w:noProof/>
+        </w:rPr>
+        <w:drawing>
+          <wp:anchor distT="0" distB="0" distL="114300" distR="114300" simplePos="0" relativeHeight="251663360" behindDoc="0" locked="0" layoutInCell="1" allowOverlap="1" wp14:anchorId="60B78CC2" wp14:editId="1B1DCC11">
+            <wp:simplePos x="0" y="0"/>
+            <wp:positionH relativeFrom="margin">
+              <wp:align>left</wp:align>
+            </wp:positionH>
+            <wp:positionV relativeFrom="paragraph">
+              <wp:posOffset>485140</wp:posOffset>
+            </wp:positionV>
+            <wp:extent cx="5867400" cy="3343275"/>
+            <wp:effectExtent l="0" t="0" r="0" b="9525"/>
+            <wp:wrapSquare wrapText="bothSides"/>
+            <wp:docPr id="1015118635" name="Picture 7"/>
+            <wp:cNvGraphicFramePr>
+              <a:graphicFrameLocks xmlns:a="http://schemas.openxmlformats.org/drawingml/2006/main" noChangeAspect="1"/>
+            </wp:cNvGraphicFramePr>
+            <a:graphic xmlns:a="http://schemas.openxmlformats.org/drawingml/2006/main">
+              <a:graphicData uri="http://schemas.openxmlformats.org/drawingml/2006/picture">
+                <pic:pic xmlns:pic="http://schemas.openxmlformats.org/drawingml/2006/picture">
+                  <pic:nvPicPr>
+                    <pic:cNvPr id="1015118635" name="Picture 1015118635"/>
+                    <pic:cNvPicPr/>
+                  </pic:nvPicPr>
+                  <pic:blipFill>
+                    <a:blip r:embed="rId7">
+                      <a:extLst>
+                        <a:ext uri="{28A0092B-C50C-407E-A947-70E740481C1C}">
+                          <a14:useLocalDpi xmlns:a14="http://schemas.microsoft.com/office/drawing/2010/main" val="0"/>
+                        </a:ext>
+                      </a:extLst>
+                    </a:blip>
+                    <a:stretch>
+                      <a:fillRect/>
+                    </a:stretch>
+                  </pic:blipFill>
+                  <pic:spPr>
+                    <a:xfrm>
+                      <a:off x="0" y="0"/>
+                      <a:ext cx="5867400" cy="3343275"/>
+                    </a:xfrm>
+                    <a:prstGeom prst="rect">
+                      <a:avLst/>
+                    </a:prstGeom>
+                  </pic:spPr>
+                </pic:pic>
+              </a:graphicData>
+            </a:graphic>
+          </wp:anchor>
+        </w:drawing>
+      </w:r>
+      <w:r>
+        <w:t>Inventory Database</w:t>
+      </w:r>
+    </w:p>
+    <w:p>
+      <w:pPr>
+        <w:spacing w:before="0" w:after="0" w:line="240" w:lineRule="auto"/>
+      </w:pPr>
+    </w:p>
+    <w:p>
+      <w:pPr>
+        <w:pStyle w:val="Heading2"/>
+      </w:pPr>
+      <w:r>
+        <w:t>User Database</w:t>
+      </w:r>
+    </w:p>
+    <w:p>
+      <w:r>
+        <w:rPr>
+          <w:noProof/>
+        </w:rPr>
+        <w:drawing>
+          <wp:anchor distT="0" distB="0" distL="114300" distR="114300" simplePos="0" relativeHeight="251664384" behindDoc="0" locked="0" layoutInCell="1" allowOverlap="1" wp14:anchorId="59CAD7BD" wp14:editId="2CBCB902">
+            <wp:simplePos x="0" y="0"/>
+            <wp:positionH relativeFrom="margin">
+              <wp:align>center</wp:align>
+            </wp:positionH>
+            <wp:positionV relativeFrom="paragraph">
+              <wp:posOffset>180340</wp:posOffset>
+            </wp:positionV>
+            <wp:extent cx="2390775" cy="2009775"/>
+            <wp:effectExtent l="0" t="0" r="9525" b="9525"/>
+            <wp:wrapSquare wrapText="bothSides"/>
+            <wp:docPr id="1439493507" name="Picture 8"/>
+            <wp:cNvGraphicFramePr>
+              <a:graphicFrameLocks xmlns:a="http://schemas.openxmlformats.org/drawingml/2006/main" noChangeAspect="1"/>
+            </wp:cNvGraphicFramePr>
+            <a:graphic xmlns:a="http://schemas.openxmlformats.org/drawingml/2006/main">
+              <a:graphicData uri="http://schemas.openxmlformats.org/drawingml/2006/picture">
+                <pic:pic xmlns:pic="http://schemas.openxmlformats.org/drawingml/2006/picture">
+                  <pic:nvPicPr>
+                    <pic:cNvPr id="1439493507" name="Picture 1439493507"/>
+                    <pic:cNvPicPr/>
+                  </pic:nvPicPr>
+                  <pic:blipFill>
+                    <a:blip r:embed="rId8">
+                      <a:extLst>
+                        <a:ext uri="{28A0092B-C50C-407E-A947-70E740481C1C}">
+                          <a14:useLocalDpi xmlns:a14="http://schemas.microsoft.com/office/drawing/2010/main" val="0"/>
+                        </a:ext>
+                      </a:extLst>
+                    </a:blip>
+                    <a:stretch>
+                      <a:fillRect/>
+                    </a:stretch>
+                  </pic:blipFill>
+                  <pic:spPr>
+                    <a:xfrm>
+                      <a:off x="0" y="0"/>
+                      <a:ext cx="2390775" cy="2009775"/>
+                    </a:xfrm>
+                    <a:prstGeom prst="rect">
+                      <a:avLst/>
+                    </a:prstGeom>
+                  </pic:spPr>
+                </pic:pic>
+              </a:graphicData>
+            </a:graphic>
+          </wp:anchor>
+        </w:drawing>
       </w:r>
     </w:p>
     <w:sectPr>

</xml_diff>

<commit_message>
added Tailwind, edited Procfile.dev to include debugging.
</commit_message>
<xml_diff>
--- a/WEBD-3011_-_eCommerce_Proposal.docx
+++ b/WEBD-3011_-_eCommerce_Proposal.docx
@@ -1364,31 +1364,23 @@
         <w:pStyle w:val="Heading1"/>
       </w:pPr>
       <w:r>
-        <w:lastRenderedPageBreak/>
-        <w:t>Database Structure</w:t>
-      </w:r>
-    </w:p>
-    <w:p>
-      <w:pPr>
-        <w:pStyle w:val="Heading2"/>
-      </w:pPr>
-      <w:r>
         <w:rPr>
           <w:noProof/>
         </w:rPr>
+        <w:lastRenderedPageBreak/>
         <w:drawing>
-          <wp:anchor distT="0" distB="0" distL="114300" distR="114300" simplePos="0" relativeHeight="251663360" behindDoc="0" locked="0" layoutInCell="1" allowOverlap="1" wp14:anchorId="60B78CC2" wp14:editId="1B1DCC11">
+          <wp:anchor distT="0" distB="0" distL="114300" distR="114300" simplePos="0" relativeHeight="251663360" behindDoc="0" locked="0" layoutInCell="1" allowOverlap="1" wp14:anchorId="326D267D" wp14:editId="7FB092A7">
             <wp:simplePos x="0" y="0"/>
             <wp:positionH relativeFrom="margin">
-              <wp:align>left</wp:align>
+              <wp:align>right</wp:align>
             </wp:positionH>
             <wp:positionV relativeFrom="paragraph">
-              <wp:posOffset>485140</wp:posOffset>
+              <wp:posOffset>338455</wp:posOffset>
             </wp:positionV>
-            <wp:extent cx="5867400" cy="3343275"/>
-            <wp:effectExtent l="0" t="0" r="0" b="9525"/>
+            <wp:extent cx="5943600" cy="6602730"/>
+            <wp:effectExtent l="0" t="0" r="0" b="0"/>
             <wp:wrapSquare wrapText="bothSides"/>
-            <wp:docPr id="1015118635" name="Picture 7"/>
+            <wp:docPr id="1311004232" name="Picture 6"/>
             <wp:cNvGraphicFramePr>
               <a:graphicFrameLocks xmlns:a="http://schemas.openxmlformats.org/drawingml/2006/main" noChangeAspect="1"/>
             </wp:cNvGraphicFramePr>
@@ -1396,7 +1388,7 @@
               <a:graphicData uri="http://schemas.openxmlformats.org/drawingml/2006/picture">
                 <pic:pic xmlns:pic="http://schemas.openxmlformats.org/drawingml/2006/picture">
                   <pic:nvPicPr>
-                    <pic:cNvPr id="1015118635" name="Picture 1015118635"/>
+                    <pic:cNvPr id="1311004232" name="Picture 1311004232"/>
                     <pic:cNvPicPr/>
                   </pic:nvPicPr>
                   <pic:blipFill>
@@ -1414,7 +1406,7 @@
                   <pic:spPr>
                     <a:xfrm>
                       <a:off x="0" y="0"/>
-                      <a:ext cx="5867400" cy="3343275"/>
+                      <a:ext cx="5943600" cy="6602730"/>
                     </a:xfrm>
                     <a:prstGeom prst="rect">
                       <a:avLst/>
@@ -1427,78 +1419,10 @@
         </w:drawing>
       </w:r>
       <w:r>
-        <w:t>Inventory Database</w:t>
+        <w:t>Database Structure</w:t>
       </w:r>
     </w:p>
-    <w:p>
-      <w:pPr>
-        <w:spacing w:before="0" w:after="0" w:line="240" w:lineRule="auto"/>
-      </w:pPr>
-    </w:p>
-    <w:p>
-      <w:pPr>
-        <w:pStyle w:val="Heading2"/>
-      </w:pPr>
-      <w:r>
-        <w:t>User Database</w:t>
-      </w:r>
-    </w:p>
-    <w:p>
-      <w:r>
-        <w:rPr>
-          <w:noProof/>
-        </w:rPr>
-        <w:drawing>
-          <wp:anchor distT="0" distB="0" distL="114300" distR="114300" simplePos="0" relativeHeight="251664384" behindDoc="0" locked="0" layoutInCell="1" allowOverlap="1" wp14:anchorId="59CAD7BD" wp14:editId="2CBCB902">
-            <wp:simplePos x="0" y="0"/>
-            <wp:positionH relativeFrom="margin">
-              <wp:align>center</wp:align>
-            </wp:positionH>
-            <wp:positionV relativeFrom="paragraph">
-              <wp:posOffset>180340</wp:posOffset>
-            </wp:positionV>
-            <wp:extent cx="2390775" cy="2009775"/>
-            <wp:effectExtent l="0" t="0" r="9525" b="9525"/>
-            <wp:wrapSquare wrapText="bothSides"/>
-            <wp:docPr id="1439493507" name="Picture 8"/>
-            <wp:cNvGraphicFramePr>
-              <a:graphicFrameLocks xmlns:a="http://schemas.openxmlformats.org/drawingml/2006/main" noChangeAspect="1"/>
-            </wp:cNvGraphicFramePr>
-            <a:graphic xmlns:a="http://schemas.openxmlformats.org/drawingml/2006/main">
-              <a:graphicData uri="http://schemas.openxmlformats.org/drawingml/2006/picture">
-                <pic:pic xmlns:pic="http://schemas.openxmlformats.org/drawingml/2006/picture">
-                  <pic:nvPicPr>
-                    <pic:cNvPr id="1439493507" name="Picture 1439493507"/>
-                    <pic:cNvPicPr/>
-                  </pic:nvPicPr>
-                  <pic:blipFill>
-                    <a:blip r:embed="rId8">
-                      <a:extLst>
-                        <a:ext uri="{28A0092B-C50C-407E-A947-70E740481C1C}">
-                          <a14:useLocalDpi xmlns:a14="http://schemas.microsoft.com/office/drawing/2010/main" val="0"/>
-                        </a:ext>
-                      </a:extLst>
-                    </a:blip>
-                    <a:stretch>
-                      <a:fillRect/>
-                    </a:stretch>
-                  </pic:blipFill>
-                  <pic:spPr>
-                    <a:xfrm>
-                      <a:off x="0" y="0"/>
-                      <a:ext cx="2390775" cy="2009775"/>
-                    </a:xfrm>
-                    <a:prstGeom prst="rect">
-                      <a:avLst/>
-                    </a:prstGeom>
-                  </pic:spPr>
-                </pic:pic>
-              </a:graphicData>
-            </a:graphic>
-          </wp:anchor>
-        </w:drawing>
-      </w:r>
-    </w:p>
+    <w:p/>
     <w:sectPr>
       <w:pgSz w:w="12240" w:h="15840"/>
       <w:pgMar w:top="1440" w:right="1440" w:bottom="1440" w:left="1440" w:header="708" w:footer="708" w:gutter="0"/>

</xml_diff>